<commit_message>
add port22 connect time out solution!!!!
</commit_message>
<xml_diff>
--- a/4_7_2020/Basic Linux.docx
+++ b/4_7_2020/Basic Linux.docx
@@ -1,10 +1,10 @@
 
 <file path=word/document.xml><?xml version="1.0" encoding="utf-8"?>
-<w:document xmlns:wpc="http://schemas.microsoft.com/office/word/2010/wordprocessingCanvas" xmlns:mc="http://schemas.openxmlformats.org/markup-compatibility/2006" xmlns:o="urn:schemas-microsoft-com:office:office" xmlns:r="http://schemas.openxmlformats.org/officeDocument/2006/relationships" xmlns:m="http://schemas.openxmlformats.org/officeDocument/2006/math" xmlns:v="urn:schemas-microsoft-com:vml" xmlns:wp14="http://schemas.microsoft.com/office/word/2010/wordprocessingDrawing" xmlns:wp="http://schemas.openxmlformats.org/drawingml/2006/wordprocessingDrawing" xmlns:w10="urn:schemas-microsoft-com:office:word" xmlns:w="http://schemas.openxmlformats.org/wordprocessingml/2006/main" xmlns:w14="http://schemas.microsoft.com/office/word/2010/wordml" xmlns:w15="http://schemas.microsoft.com/office/word/2012/wordml" xmlns:wpg="http://schemas.microsoft.com/office/word/2010/wordprocessingGroup" xmlns:wpi="http://schemas.microsoft.com/office/word/2010/wordprocessingInk" xmlns:wne="http://schemas.microsoft.com/office/word/2006/wordml" xmlns:wps="http://schemas.microsoft.com/office/word/2010/wordprocessingShape" mc:Ignorable="w14 w15 wp14">
+<w:document xmlns:wpc="http://schemas.microsoft.com/office/word/2010/wordprocessingCanvas" xmlns:cx="http://schemas.microsoft.com/office/drawing/2014/chartex" xmlns:cx1="http://schemas.microsoft.com/office/drawing/2015/9/8/chartex" xmlns:cx2="http://schemas.microsoft.com/office/drawing/2015/10/21/chartex" xmlns:cx3="http://schemas.microsoft.com/office/drawing/2016/5/9/chartex" xmlns:cx4="http://schemas.microsoft.com/office/drawing/2016/5/10/chartex" xmlns:cx5="http://schemas.microsoft.com/office/drawing/2016/5/11/chartex" xmlns:cx6="http://schemas.microsoft.com/office/drawing/2016/5/12/chartex" xmlns:cx7="http://schemas.microsoft.com/office/drawing/2016/5/13/chartex" xmlns:cx8="http://schemas.microsoft.com/office/drawing/2016/5/14/chartex" xmlns:mc="http://schemas.openxmlformats.org/markup-compatibility/2006" xmlns:aink="http://schemas.microsoft.com/office/drawing/2016/ink" xmlns:am3d="http://schemas.microsoft.com/office/drawing/2017/model3d" xmlns:o="urn:schemas-microsoft-com:office:office" xmlns:r="http://schemas.openxmlformats.org/officeDocument/2006/relationships" xmlns:m="http://schemas.openxmlformats.org/officeDocument/2006/math" xmlns:v="urn:schemas-microsoft-com:vml" xmlns:wp14="http://schemas.microsoft.com/office/word/2010/wordprocessingDrawing" xmlns:wp="http://schemas.openxmlformats.org/drawingml/2006/wordprocessingDrawing" xmlns:w10="urn:schemas-microsoft-com:office:word" xmlns:w="http://schemas.openxmlformats.org/wordprocessingml/2006/main" xmlns:w14="http://schemas.microsoft.com/office/word/2010/wordml" xmlns:w15="http://schemas.microsoft.com/office/word/2012/wordml" xmlns:w16cex="http://schemas.microsoft.com/office/word/2018/wordml/cex" xmlns:w16cid="http://schemas.microsoft.com/office/word/2016/wordml/cid" xmlns:w16="http://schemas.microsoft.com/office/word/2018/wordml" xmlns:w16se="http://schemas.microsoft.com/office/word/2015/wordml/symex" xmlns:wpg="http://schemas.microsoft.com/office/word/2010/wordprocessingGroup" xmlns:wpi="http://schemas.microsoft.com/office/word/2010/wordprocessingInk" xmlns:wne="http://schemas.microsoft.com/office/word/2006/wordml" xmlns:wps="http://schemas.microsoft.com/office/word/2010/wordprocessingShape" mc:Ignorable="w14 w15 w16se w16cid w16 w16cex wp14">
   <w:body>
     <w:p>
       <w:pPr>
-        <w:pStyle w:val="a4"/>
+        <w:pStyle w:val="NoSpacing"/>
         <w:jc w:val="center"/>
         <w:rPr>
           <w:b/>
@@ -25,7 +25,7 @@
     </w:p>
     <w:p>
       <w:pPr>
-        <w:pStyle w:val="a4"/>
+        <w:pStyle w:val="NoSpacing"/>
         <w:jc w:val="center"/>
         <w:rPr>
           <w:b/>
@@ -46,15 +46,10 @@
     </w:p>
     <w:p>
       <w:pPr>
-        <w:pStyle w:val="a4"/>
+        <w:pStyle w:val="NoSpacing"/>
       </w:pPr>
-      <w:proofErr w:type="gramStart"/>
-      <w:r>
-        <w:t>venus.mikelab.net</w:t>
-      </w:r>
-      <w:proofErr w:type="gramEnd"/>
-      <w:r>
-        <w:t xml:space="preserve"> </w:t>
+      <w:r>
+        <w:t xml:space="preserve">venus.mikelab.net </w:t>
       </w:r>
       <w:r>
         <w:tab/>
@@ -63,15 +58,10 @@
     </w:p>
     <w:p>
       <w:pPr>
-        <w:pStyle w:val="a4"/>
+        <w:pStyle w:val="NoSpacing"/>
       </w:pPr>
-      <w:proofErr w:type="gramStart"/>
-      <w:r>
-        <w:t>sign</w:t>
-      </w:r>
-      <w:proofErr w:type="gramEnd"/>
-      <w:r>
-        <w:t xml:space="preserve"> prompt</w:t>
+      <w:r>
+        <w:t>sign prompt</w:t>
       </w:r>
       <w:r>
         <w:tab/>
@@ -89,18 +79,21 @@
       </w:r>
       <w:r>
         <w:tab/>
-        <w:t>[std18@venus ~]$</w:t>
-      </w:r>
+        <w:t xml:space="preserve">[std18@venus </w:t>
+      </w:r>
+      <w:proofErr w:type="gramStart"/>
+      <w:r>
+        <w:t>~]$</w:t>
+      </w:r>
+      <w:proofErr w:type="gramEnd"/>
     </w:p>
     <w:p>
       <w:pPr>
-        <w:pStyle w:val="a4"/>
+        <w:pStyle w:val="NoSpacing"/>
       </w:pPr>
-      <w:proofErr w:type="gramStart"/>
       <w:r>
         <w:t>directory</w:t>
       </w:r>
-      <w:proofErr w:type="gramEnd"/>
       <w:r>
         <w:tab/>
       </w:r>
@@ -121,15 +114,13 @@
     </w:p>
     <w:p>
       <w:pPr>
-        <w:pStyle w:val="a4"/>
+        <w:pStyle w:val="NoSpacing"/>
       </w:pPr>
       <w:proofErr w:type="spellStart"/>
-      <w:proofErr w:type="gramStart"/>
       <w:r>
         <w:t>ssh</w:t>
       </w:r>
       <w:proofErr w:type="spellEnd"/>
-      <w:proofErr w:type="gramEnd"/>
       <w:r>
         <w:t xml:space="preserve"> std</w:t>
       </w:r>
@@ -142,7 +133,196 @@
     </w:p>
     <w:p>
       <w:pPr>
-        <w:pStyle w:val="a4"/>
+        <w:pStyle w:val="NoSpacing"/>
+      </w:pPr>
+    </w:p>
+    <w:p>
+      <w:pPr>
+        <w:pStyle w:val="NoSpacing"/>
+        <w:rPr>
+          <w:rFonts w:hint="cs"/>
+          <w:b/>
+          <w:bCs/>
+        </w:rPr>
+      </w:pPr>
+      <w:r>
+        <w:rPr>
+          <w:rFonts w:hint="cs"/>
+          <w:b/>
+          <w:bCs/>
+          <w:cs/>
+        </w:rPr>
+        <w:t xml:space="preserve">หากเข้าไม่ได้ขึ้น </w:t>
+      </w:r>
+      <w:r>
+        <w:rPr>
+          <w:b/>
+          <w:bCs/>
+        </w:rPr>
+        <w:t xml:space="preserve">port 22 connect error </w:t>
+      </w:r>
+      <w:r>
+        <w:rPr>
+          <w:rFonts w:hint="cs"/>
+          <w:b/>
+          <w:bCs/>
+          <w:cs/>
+        </w:rPr>
+        <w:t xml:space="preserve">ไปแก้ไฟล์ </w:t>
+      </w:r>
+      <w:r>
+        <w:rPr>
+          <w:b/>
+          <w:bCs/>
+        </w:rPr>
+        <w:t>C:\Program Files\Git\</w:t>
+      </w:r>
+      <w:proofErr w:type="spellStart"/>
+      <w:r>
+        <w:rPr>
+          <w:b/>
+          <w:bCs/>
+        </w:rPr>
+        <w:t>etc</w:t>
+      </w:r>
+      <w:proofErr w:type="spellEnd"/>
+      <w:r>
+        <w:rPr>
+          <w:b/>
+          <w:bCs/>
+        </w:rPr>
+        <w:t>\</w:t>
+      </w:r>
+      <w:proofErr w:type="spellStart"/>
+      <w:r>
+        <w:rPr>
+          <w:b/>
+          <w:bCs/>
+        </w:rPr>
+        <w:t>ssh</w:t>
+      </w:r>
+      <w:r>
+        <w:rPr>
+          <w:b/>
+          <w:bCs/>
+        </w:rPr>
+        <w:t>d_config</w:t>
+      </w:r>
+      <w:proofErr w:type="spellEnd"/>
+      <w:r>
+        <w:rPr>
+          <w:b/>
+          <w:bCs/>
+        </w:rPr>
+        <w:t xml:space="preserve"> port </w:t>
+      </w:r>
+      <w:r>
+        <w:rPr>
+          <w:rFonts w:hint="cs"/>
+          <w:b/>
+          <w:bCs/>
+          <w:cs/>
+        </w:rPr>
+        <w:t xml:space="preserve">เป็น 55555 </w:t>
+      </w:r>
+      <w:proofErr w:type="spellStart"/>
+      <w:r>
+        <w:rPr>
+          <w:b/>
+          <w:bCs/>
+        </w:rPr>
+        <w:t>Gateport</w:t>
+      </w:r>
+      <w:proofErr w:type="spellEnd"/>
+      <w:r>
+        <w:rPr>
+          <w:b/>
+          <w:bCs/>
+        </w:rPr>
+        <w:t xml:space="preserve"> </w:t>
+      </w:r>
+      <w:r>
+        <w:rPr>
+          <w:rFonts w:hint="cs"/>
+          <w:b/>
+          <w:bCs/>
+          <w:cs/>
+        </w:rPr>
+        <w:t xml:space="preserve">เป็น </w:t>
+      </w:r>
+      <w:r>
+        <w:rPr>
+          <w:b/>
+          <w:bCs/>
+        </w:rPr>
+        <w:t xml:space="preserve">yes </w:t>
+      </w:r>
+      <w:r>
+        <w:rPr>
+          <w:rFonts w:hint="cs"/>
+          <w:b/>
+          <w:bCs/>
+          <w:cs/>
+        </w:rPr>
+        <w:t xml:space="preserve">เช็คด้วย </w:t>
+      </w:r>
+      <w:r>
+        <w:rPr>
+          <w:b/>
+          <w:bCs/>
+        </w:rPr>
+        <w:t>grep Port /</w:t>
+      </w:r>
+      <w:proofErr w:type="spellStart"/>
+      <w:r>
+        <w:rPr>
+          <w:b/>
+          <w:bCs/>
+        </w:rPr>
+        <w:t>etc</w:t>
+      </w:r>
+      <w:proofErr w:type="spellEnd"/>
+      <w:r>
+        <w:rPr>
+          <w:b/>
+          <w:bCs/>
+        </w:rPr>
+        <w:t>/</w:t>
+      </w:r>
+      <w:proofErr w:type="spellStart"/>
+      <w:r>
+        <w:rPr>
+          <w:b/>
+          <w:bCs/>
+        </w:rPr>
+        <w:t>ssh</w:t>
+      </w:r>
+      <w:proofErr w:type="spellEnd"/>
+      <w:r>
+        <w:rPr>
+          <w:b/>
+          <w:bCs/>
+        </w:rPr>
+        <w:t>/</w:t>
+      </w:r>
+      <w:proofErr w:type="spellStart"/>
+      <w:r>
+        <w:rPr>
+          <w:b/>
+          <w:bCs/>
+        </w:rPr>
+        <w:t>sshd_config</w:t>
+      </w:r>
+      <w:proofErr w:type="spellEnd"/>
+    </w:p>
+    <w:p>
+      <w:pPr>
+        <w:pStyle w:val="NoSpacing"/>
+      </w:pPr>
+    </w:p>
+    <w:p>
+      <w:pPr>
+        <w:pStyle w:val="NoSpacing"/>
         <w:jc w:val="center"/>
         <w:rPr>
           <w:b/>
@@ -165,7 +345,7 @@
     </w:p>
     <w:tbl>
       <w:tblPr>
-        <w:tblStyle w:val="a3"/>
+        <w:tblStyle w:val="TableGrid"/>
         <w:tblW w:w="0" w:type="auto"/>
         <w:tblLook w:val="04A0" w:firstRow="1" w:lastRow="0" w:firstColumn="1" w:lastColumn="0" w:noHBand="0" w:noVBand="1"/>
       </w:tblPr>
@@ -181,7 +361,7 @@
           </w:tcPr>
           <w:p>
             <w:pPr>
-              <w:pStyle w:val="a4"/>
+              <w:pStyle w:val="NoSpacing"/>
             </w:pPr>
             <w:r>
               <w:t>w</w:t>
@@ -194,7 +374,7 @@
           </w:tcPr>
           <w:p>
             <w:pPr>
-              <w:pStyle w:val="a4"/>
+              <w:pStyle w:val="NoSpacing"/>
             </w:pPr>
           </w:p>
         </w:tc>
@@ -204,7 +384,7 @@
           </w:tcPr>
           <w:p>
             <w:pPr>
-              <w:pStyle w:val="a4"/>
+              <w:pStyle w:val="NoSpacing"/>
               <w:rPr>
                 <w:cs/>
               </w:rPr>
@@ -235,7 +415,7 @@
           </w:tcPr>
           <w:p>
             <w:pPr>
-              <w:pStyle w:val="a4"/>
+              <w:pStyle w:val="NoSpacing"/>
             </w:pPr>
             <w:r>
               <w:t>who</w:t>
@@ -248,7 +428,7 @@
           </w:tcPr>
           <w:p>
             <w:pPr>
-              <w:pStyle w:val="a4"/>
+              <w:pStyle w:val="NoSpacing"/>
               <w:rPr>
                 <w:cs/>
               </w:rPr>
@@ -261,7 +441,7 @@
           </w:tcPr>
           <w:p>
             <w:pPr>
-              <w:pStyle w:val="a4"/>
+              <w:pStyle w:val="NoSpacing"/>
               <w:rPr>
                 <w:cs/>
               </w:rPr>
@@ -292,7 +472,7 @@
           </w:tcPr>
           <w:p>
             <w:pPr>
-              <w:pStyle w:val="a4"/>
+              <w:pStyle w:val="NoSpacing"/>
             </w:pPr>
             <w:proofErr w:type="spellStart"/>
             <w:r>
@@ -307,7 +487,7 @@
           </w:tcPr>
           <w:p>
             <w:pPr>
-              <w:pStyle w:val="a4"/>
+              <w:pStyle w:val="NoSpacing"/>
               <w:rPr>
                 <w:cs/>
               </w:rPr>
@@ -320,7 +500,7 @@
           </w:tcPr>
           <w:p>
             <w:pPr>
-              <w:pStyle w:val="a4"/>
+              <w:pStyle w:val="NoSpacing"/>
               <w:rPr>
                 <w:cs/>
               </w:rPr>
@@ -342,7 +522,7 @@
           </w:tcPr>
           <w:p>
             <w:pPr>
-              <w:pStyle w:val="a4"/>
+              <w:pStyle w:val="NoSpacing"/>
             </w:pPr>
             <w:proofErr w:type="spellStart"/>
             <w:r>
@@ -357,7 +537,7 @@
           </w:tcPr>
           <w:p>
             <w:pPr>
-              <w:pStyle w:val="a4"/>
+              <w:pStyle w:val="NoSpacing"/>
               <w:rPr>
                 <w:cs/>
               </w:rPr>
@@ -370,7 +550,7 @@
           </w:tcPr>
           <w:p>
             <w:pPr>
-              <w:pStyle w:val="a4"/>
+              <w:pStyle w:val="NoSpacing"/>
             </w:pPr>
             <w:r>
               <w:rPr>
@@ -389,11 +569,590 @@
           </w:tcPr>
           <w:p>
             <w:pPr>
-              <w:pStyle w:val="a4"/>
+              <w:pStyle w:val="NoSpacing"/>
+            </w:pPr>
+            <w:r>
+              <w:t>ls</w:t>
+            </w:r>
+          </w:p>
+        </w:tc>
+        <w:tc>
+          <w:tcPr>
+            <w:tcW w:w="2552" w:type="dxa"/>
+          </w:tcPr>
+          <w:p>
+            <w:pPr>
+              <w:pStyle w:val="NoSpacing"/>
+              <w:rPr>
+                <w:cs/>
+              </w:rPr>
+            </w:pPr>
+          </w:p>
+        </w:tc>
+        <w:tc>
+          <w:tcPr>
+            <w:tcW w:w="5305" w:type="dxa"/>
+          </w:tcPr>
+          <w:p>
+            <w:pPr>
+              <w:pStyle w:val="NoSpacing"/>
+            </w:pPr>
+            <w:r>
+              <w:rPr>
+                <w:rFonts w:hint="cs"/>
+                <w:cs/>
+              </w:rPr>
+              <w:t>บอกของในโฟลเดอร์</w:t>
+            </w:r>
+          </w:p>
+        </w:tc>
+      </w:tr>
+      <w:tr>
+        <w:tc>
+          <w:tcPr>
+            <w:tcW w:w="1493" w:type="dxa"/>
+          </w:tcPr>
+          <w:p>
+            <w:pPr>
+              <w:pStyle w:val="NoSpacing"/>
+            </w:pPr>
+          </w:p>
+        </w:tc>
+        <w:tc>
+          <w:tcPr>
+            <w:tcW w:w="2552" w:type="dxa"/>
+          </w:tcPr>
+          <w:p>
+            <w:pPr>
+              <w:pStyle w:val="NoSpacing"/>
+            </w:pPr>
+            <w:r>
+              <w:rPr>
+                <w:rFonts w:hint="cs"/>
+                <w:cs/>
+              </w:rPr>
+              <w:t>-</w:t>
+            </w:r>
+            <w:r>
+              <w:t>al</w:t>
+            </w:r>
+          </w:p>
+        </w:tc>
+        <w:tc>
+          <w:tcPr>
+            <w:tcW w:w="5305" w:type="dxa"/>
+          </w:tcPr>
+          <w:p>
+            <w:pPr>
+              <w:pStyle w:val="NoSpacing"/>
+              <w:rPr>
+                <w:cs/>
+              </w:rPr>
+            </w:pPr>
+            <w:r>
+              <w:rPr>
+                <w:rFonts w:hint="cs"/>
+                <w:cs/>
+              </w:rPr>
+              <w:t>บอกไฟล์และรายละเอียด</w:t>
+            </w:r>
+            <w:r>
+              <w:t>(</w:t>
+            </w:r>
+            <w:r>
+              <w:rPr>
+                <w:rFonts w:hint="cs"/>
+                <w:cs/>
+              </w:rPr>
+              <w:t>รวมถึงไฟล์ที่ซ่อนอยู่)</w:t>
+            </w:r>
+          </w:p>
+        </w:tc>
+      </w:tr>
+      <w:tr>
+        <w:tc>
+          <w:tcPr>
+            <w:tcW w:w="1493" w:type="dxa"/>
+          </w:tcPr>
+          <w:p>
+            <w:pPr>
+              <w:pStyle w:val="NoSpacing"/>
+            </w:pPr>
+          </w:p>
+        </w:tc>
+        <w:tc>
+          <w:tcPr>
+            <w:tcW w:w="2552" w:type="dxa"/>
+          </w:tcPr>
+          <w:p>
+            <w:pPr>
+              <w:pStyle w:val="NoSpacing"/>
+            </w:pPr>
+            <w:r>
+              <w:t>-l</w:t>
+            </w:r>
+          </w:p>
+        </w:tc>
+        <w:tc>
+          <w:tcPr>
+            <w:tcW w:w="5305" w:type="dxa"/>
+          </w:tcPr>
+          <w:p>
+            <w:pPr>
+              <w:pStyle w:val="NoSpacing"/>
+            </w:pPr>
+            <w:r>
+              <w:rPr>
+                <w:rFonts w:hint="cs"/>
+                <w:cs/>
+              </w:rPr>
+              <w:t>บอกไฟล์และรายละเอียด</w:t>
+            </w:r>
+            <w:r>
+              <w:t>(</w:t>
+            </w:r>
+            <w:r>
+              <w:rPr>
+                <w:rFonts w:hint="cs"/>
+                <w:cs/>
+              </w:rPr>
+              <w:t>ไม่รวมถึงไฟล์ที่ซ่อนอยู่)</w:t>
+            </w:r>
+          </w:p>
+        </w:tc>
+      </w:tr>
+      <w:tr>
+        <w:tc>
+          <w:tcPr>
+            <w:tcW w:w="1493" w:type="dxa"/>
+          </w:tcPr>
+          <w:p>
+            <w:pPr>
+              <w:pStyle w:val="NoSpacing"/>
+            </w:pPr>
+            <w:r>
+              <w:t>cd</w:t>
+            </w:r>
+          </w:p>
+        </w:tc>
+        <w:tc>
+          <w:tcPr>
+            <w:tcW w:w="2552" w:type="dxa"/>
+          </w:tcPr>
+          <w:p>
+            <w:pPr>
+              <w:pStyle w:val="NoSpacing"/>
+            </w:pPr>
+            <w:r>
+              <w:t>&lt;</w:t>
+            </w:r>
+            <w:r>
+              <w:rPr>
+                <w:rFonts w:hint="cs"/>
+                <w:cs/>
+              </w:rPr>
+              <w:t>ที่ที่จะไป</w:t>
+            </w:r>
+            <w:r>
+              <w:t>&gt;</w:t>
+            </w:r>
+          </w:p>
+        </w:tc>
+        <w:tc>
+          <w:tcPr>
+            <w:tcW w:w="5305" w:type="dxa"/>
+          </w:tcPr>
+          <w:p>
+            <w:pPr>
+              <w:pStyle w:val="NoSpacing"/>
+              <w:rPr>
+                <w:cs/>
+              </w:rPr>
+            </w:pPr>
+            <w:r>
+              <w:rPr>
+                <w:rFonts w:hint="cs"/>
+                <w:cs/>
+              </w:rPr>
+              <w:t>ย้ายไปยัง ...</w:t>
+            </w:r>
+          </w:p>
+        </w:tc>
+      </w:tr>
+      <w:tr>
+        <w:tc>
+          <w:tcPr>
+            <w:tcW w:w="1493" w:type="dxa"/>
+          </w:tcPr>
+          <w:p>
+            <w:pPr>
+              <w:pStyle w:val="NoSpacing"/>
+            </w:pPr>
+          </w:p>
+        </w:tc>
+        <w:tc>
+          <w:tcPr>
+            <w:tcW w:w="2552" w:type="dxa"/>
+          </w:tcPr>
+          <w:p>
+            <w:pPr>
+              <w:pStyle w:val="NoSpacing"/>
+            </w:pPr>
+            <w:r>
+              <w:t>..</w:t>
+            </w:r>
+          </w:p>
+        </w:tc>
+        <w:tc>
+          <w:tcPr>
+            <w:tcW w:w="5305" w:type="dxa"/>
+          </w:tcPr>
+          <w:p>
+            <w:pPr>
+              <w:pStyle w:val="NoSpacing"/>
+            </w:pPr>
+            <w:r>
+              <w:rPr>
+                <w:rFonts w:hint="cs"/>
+                <w:cs/>
+              </w:rPr>
+              <w:t>ย้อนกลับมา 1 ขั้น</w:t>
+            </w:r>
+          </w:p>
+        </w:tc>
+      </w:tr>
+      <w:tr>
+        <w:tc>
+          <w:tcPr>
+            <w:tcW w:w="1493" w:type="dxa"/>
+          </w:tcPr>
+          <w:p>
+            <w:pPr>
+              <w:pStyle w:val="NoSpacing"/>
+            </w:pPr>
+          </w:p>
+        </w:tc>
+        <w:tc>
+          <w:tcPr>
+            <w:tcW w:w="2552" w:type="dxa"/>
+          </w:tcPr>
+          <w:p>
+            <w:pPr>
+              <w:pStyle w:val="NoSpacing"/>
+            </w:pPr>
+          </w:p>
+        </w:tc>
+        <w:tc>
+          <w:tcPr>
+            <w:tcW w:w="5305" w:type="dxa"/>
+          </w:tcPr>
+          <w:p>
+            <w:pPr>
+              <w:pStyle w:val="NoSpacing"/>
+            </w:pPr>
+            <w:r>
+              <w:rPr>
+                <w:rFonts w:hint="cs"/>
+                <w:cs/>
+              </w:rPr>
+              <w:t>ย้อนกลับไปเริ่มต้น</w:t>
+            </w:r>
+          </w:p>
+        </w:tc>
+      </w:tr>
+      <w:tr>
+        <w:tc>
+          <w:tcPr>
+            <w:tcW w:w="1493" w:type="dxa"/>
+          </w:tcPr>
+          <w:p>
+            <w:pPr>
+              <w:pStyle w:val="NoSpacing"/>
+            </w:pPr>
+            <w:r>
+              <w:t>touch</w:t>
+            </w:r>
+          </w:p>
+        </w:tc>
+        <w:tc>
+          <w:tcPr>
+            <w:tcW w:w="2552" w:type="dxa"/>
+          </w:tcPr>
+          <w:p>
+            <w:pPr>
+              <w:pStyle w:val="NoSpacing"/>
+              <w:rPr>
+                <w:cs/>
+              </w:rPr>
+            </w:pPr>
+            <w:r>
+              <w:rPr>
+                <w:rFonts w:hint="cs"/>
+                <w:cs/>
+              </w:rPr>
+              <w:t>ชื่อไฟล์.นามสกุล</w:t>
+            </w:r>
+          </w:p>
+        </w:tc>
+        <w:tc>
+          <w:tcPr>
+            <w:tcW w:w="5305" w:type="dxa"/>
+          </w:tcPr>
+          <w:p>
+            <w:pPr>
+              <w:pStyle w:val="NoSpacing"/>
+            </w:pPr>
+            <w:r>
+              <w:rPr>
+                <w:rFonts w:hint="cs"/>
+                <w:cs/>
+              </w:rPr>
+              <w:t>สร้างไฟล์</w:t>
+            </w:r>
+          </w:p>
+        </w:tc>
+      </w:tr>
+      <w:tr>
+        <w:tc>
+          <w:tcPr>
+            <w:tcW w:w="1493" w:type="dxa"/>
+          </w:tcPr>
+          <w:p>
+            <w:pPr>
+              <w:pStyle w:val="NoSpacing"/>
+            </w:pPr>
+            <w:r>
+              <w:t>rm</w:t>
+            </w:r>
+          </w:p>
+        </w:tc>
+        <w:tc>
+          <w:tcPr>
+            <w:tcW w:w="2552" w:type="dxa"/>
+          </w:tcPr>
+          <w:p>
+            <w:pPr>
+              <w:pStyle w:val="NoSpacing"/>
+            </w:pPr>
+            <w:r>
+              <w:rPr>
+                <w:rFonts w:hint="cs"/>
+                <w:cs/>
+              </w:rPr>
+              <w:t>ชื่อไฟล์.นามสกุล</w:t>
+            </w:r>
+          </w:p>
+        </w:tc>
+        <w:tc>
+          <w:tcPr>
+            <w:tcW w:w="5305" w:type="dxa"/>
+          </w:tcPr>
+          <w:p>
+            <w:pPr>
+              <w:pStyle w:val="NoSpacing"/>
+            </w:pPr>
+            <w:r>
+              <w:rPr>
+                <w:rFonts w:hint="cs"/>
+                <w:cs/>
+              </w:rPr>
+              <w:t>ลบไฟล์</w:t>
+            </w:r>
+          </w:p>
+        </w:tc>
+      </w:tr>
+      <w:tr>
+        <w:tc>
+          <w:tcPr>
+            <w:tcW w:w="1493" w:type="dxa"/>
+          </w:tcPr>
+          <w:p>
+            <w:pPr>
+              <w:pStyle w:val="NoSpacing"/>
+            </w:pPr>
+            <w:r>
+              <w:t xml:space="preserve">cp </w:t>
+            </w:r>
+          </w:p>
+        </w:tc>
+        <w:tc>
+          <w:tcPr>
+            <w:tcW w:w="2552" w:type="dxa"/>
+          </w:tcPr>
+          <w:p>
+            <w:pPr>
+              <w:pStyle w:val="NoSpacing"/>
+            </w:pPr>
+            <w:r>
+              <w:rPr>
+                <w:rFonts w:hint="cs"/>
+                <w:cs/>
+              </w:rPr>
+              <w:t>ชื่อไฟล์.นามสกุล(เป้าหมาย)</w:t>
+            </w:r>
+            <w:r>
+              <w:t xml:space="preserve"> </w:t>
+            </w:r>
+            <w:r>
+              <w:rPr>
+                <w:rFonts w:hint="cs"/>
+                <w:cs/>
+              </w:rPr>
+              <w:t>ชื่อไฟล์.นามสกุล(ตัวก็อป)</w:t>
+            </w:r>
+          </w:p>
+        </w:tc>
+        <w:tc>
+          <w:tcPr>
+            <w:tcW w:w="5305" w:type="dxa"/>
+          </w:tcPr>
+          <w:p>
+            <w:pPr>
+              <w:pStyle w:val="NoSpacing"/>
+            </w:pPr>
+            <w:r>
+              <w:rPr>
+                <w:rFonts w:hint="cs"/>
+                <w:cs/>
+              </w:rPr>
+              <w:t>ก็อปไฟล์</w:t>
+            </w:r>
+          </w:p>
+        </w:tc>
+      </w:tr>
+      <w:tr>
+        <w:tc>
+          <w:tcPr>
+            <w:tcW w:w="1493" w:type="dxa"/>
+          </w:tcPr>
+          <w:p>
+            <w:pPr>
+              <w:pStyle w:val="NoSpacing"/>
+            </w:pPr>
+            <w:r>
+              <w:t>mv</w:t>
+            </w:r>
+          </w:p>
+        </w:tc>
+        <w:tc>
+          <w:tcPr>
+            <w:tcW w:w="2552" w:type="dxa"/>
+          </w:tcPr>
+          <w:p>
+            <w:pPr>
+              <w:pStyle w:val="NoSpacing"/>
+            </w:pPr>
+            <w:r>
+              <w:rPr>
+                <w:rFonts w:hint="cs"/>
+                <w:cs/>
+              </w:rPr>
+              <w:t>ชื่อไฟล์.นามสกุล(ต้นทาง)</w:t>
+            </w:r>
+            <w:r>
+              <w:t xml:space="preserve"> </w:t>
+            </w:r>
+            <w:r>
+              <w:rPr>
+                <w:rFonts w:hint="cs"/>
+                <w:cs/>
+              </w:rPr>
+              <w:t xml:space="preserve">   ชื่อไฟล์.นามสกุล(ปลายทาง)</w:t>
+            </w:r>
+          </w:p>
+        </w:tc>
+        <w:tc>
+          <w:tcPr>
+            <w:tcW w:w="5305" w:type="dxa"/>
+          </w:tcPr>
+          <w:p>
+            <w:pPr>
+              <w:pStyle w:val="NoSpacing"/>
+            </w:pPr>
+            <w:r>
+              <w:rPr>
+                <w:rFonts w:hint="cs"/>
+                <w:cs/>
+              </w:rPr>
+              <w:t>ย้ายจากต้นทางไปปลายทาง</w:t>
+            </w:r>
+          </w:p>
+        </w:tc>
+      </w:tr>
+      <w:tr>
+        <w:tc>
+          <w:tcPr>
+            <w:tcW w:w="1493" w:type="dxa"/>
+          </w:tcPr>
+          <w:p>
+            <w:pPr>
+              <w:pStyle w:val="NoSpacing"/>
+            </w:pPr>
+          </w:p>
+        </w:tc>
+        <w:tc>
+          <w:tcPr>
+            <w:tcW w:w="2552" w:type="dxa"/>
+          </w:tcPr>
+          <w:p>
+            <w:pPr>
+              <w:pStyle w:val="NoSpacing"/>
+            </w:pPr>
+            <w:r>
+              <w:rPr>
+                <w:rFonts w:hint="cs"/>
+                <w:cs/>
+              </w:rPr>
+              <w:t>ชื่อไฟล์.นามสกุล(ต้นทาง)</w:t>
+            </w:r>
+            <w:r>
+              <w:t xml:space="preserve"> </w:t>
+            </w:r>
+            <w:r>
+              <w:rPr>
+                <w:rFonts w:hint="cs"/>
+                <w:cs/>
+              </w:rPr>
+              <w:t xml:space="preserve">   </w:t>
+            </w:r>
+            <w:r>
+              <w:t>..</w:t>
+            </w:r>
+          </w:p>
+        </w:tc>
+        <w:tc>
+          <w:tcPr>
+            <w:tcW w:w="5305" w:type="dxa"/>
+          </w:tcPr>
+          <w:p>
+            <w:pPr>
+              <w:pStyle w:val="NoSpacing"/>
+              <w:rPr>
+                <w:cs/>
+              </w:rPr>
+            </w:pPr>
+            <w:r>
+              <w:rPr>
+                <w:rFonts w:hint="cs"/>
+                <w:cs/>
+              </w:rPr>
+              <w:t>ย้ายขึ้นไป 1 ขั้น</w:t>
+            </w:r>
+          </w:p>
+        </w:tc>
+      </w:tr>
+      <w:tr>
+        <w:tc>
+          <w:tcPr>
+            <w:tcW w:w="1493" w:type="dxa"/>
+          </w:tcPr>
+          <w:p>
+            <w:pPr>
+              <w:pStyle w:val="NoSpacing"/>
             </w:pPr>
             <w:proofErr w:type="spellStart"/>
             <w:r>
-              <w:t>ls</w:t>
+              <w:t>mkdir</w:t>
             </w:r>
             <w:proofErr w:type="spellEnd"/>
           </w:p>
@@ -404,11 +1163,11 @@
           </w:tcPr>
           <w:p>
             <w:pPr>
-              <w:pStyle w:val="a4"/>
-              <w:rPr>
-                <w:cs/>
-              </w:rPr>
-            </w:pPr>
+              <w:pStyle w:val="NoSpacing"/>
+            </w:pPr>
+            <w:r>
+              <w:t>directory</w:t>
+            </w:r>
           </w:p>
         </w:tc>
         <w:tc>
@@ -417,14 +1176,20 @@
           </w:tcPr>
           <w:p>
             <w:pPr>
-              <w:pStyle w:val="a4"/>
-            </w:pPr>
-            <w:r>
-              <w:rPr>
-                <w:rFonts w:hint="cs"/>
-                <w:cs/>
-              </w:rPr>
-              <w:t>บอกของในโฟลเดอร์</w:t>
+              <w:pStyle w:val="NoSpacing"/>
+              <w:rPr>
+                <w:cs/>
+              </w:rPr>
+            </w:pPr>
+            <w:r>
+              <w:rPr>
+                <w:rFonts w:hint="cs"/>
+                <w:cs/>
+              </w:rPr>
+              <w:t xml:space="preserve">สร้าง </w:t>
+            </w:r>
+            <w:r>
+              <w:t>directory</w:t>
             </w:r>
           </w:p>
         </w:tc>
@@ -436,8 +1201,13 @@
           </w:tcPr>
           <w:p>
             <w:pPr>
-              <w:pStyle w:val="a4"/>
-            </w:pPr>
+              <w:pStyle w:val="NoSpacing"/>
+            </w:pPr>
+            <w:proofErr w:type="spellStart"/>
+            <w:r>
+              <w:t>rmdir</w:t>
+            </w:r>
+            <w:proofErr w:type="spellEnd"/>
           </w:p>
         </w:tc>
         <w:tc>
@@ -446,17 +1216,10 @@
           </w:tcPr>
           <w:p>
             <w:pPr>
-              <w:pStyle w:val="a4"/>
-            </w:pPr>
-            <w:r>
-              <w:rPr>
-                <w:rFonts w:hint="cs"/>
-                <w:cs/>
-              </w:rPr>
-              <w:t>-</w:t>
-            </w:r>
-            <w:r>
-              <w:t>al</w:t>
+              <w:pStyle w:val="NoSpacing"/>
+            </w:pPr>
+            <w:r>
+              <w:t>directory</w:t>
             </w:r>
           </w:p>
         </w:tc>
@@ -466,27 +1229,24 @@
           </w:tcPr>
           <w:p>
             <w:pPr>
-              <w:pStyle w:val="a4"/>
-              <w:rPr>
-                <w:cs/>
-              </w:rPr>
-            </w:pPr>
-            <w:r>
-              <w:rPr>
-                <w:rFonts w:hint="cs"/>
-                <w:cs/>
-              </w:rPr>
-              <w:t>บอกไฟล์และรายละเอียด</w:t>
-            </w:r>
-            <w:r>
-              <w:t>(</w:t>
-            </w:r>
-            <w:r>
-              <w:rPr>
-                <w:rFonts w:hint="cs"/>
-                <w:cs/>
-              </w:rPr>
-              <w:t>รวมถึงไฟล์ที่ซ่อนอยู่)</w:t>
+              <w:pStyle w:val="NoSpacing"/>
+            </w:pPr>
+            <w:r>
+              <w:rPr>
+                <w:rFonts w:hint="cs"/>
+                <w:cs/>
+              </w:rPr>
+              <w:t xml:space="preserve">ลบ </w:t>
+            </w:r>
+            <w:r>
+              <w:t>directory</w:t>
+            </w:r>
+            <w:r>
+              <w:rPr>
+                <w:rFonts w:hint="cs"/>
+                <w:cs/>
+              </w:rPr>
+              <w:t>(ต้องว่างเปล่าถึงลบได้)</w:t>
             </w:r>
           </w:p>
         </w:tc>
@@ -498,8 +1258,11 @@
           </w:tcPr>
           <w:p>
             <w:pPr>
-              <w:pStyle w:val="a4"/>
-            </w:pPr>
+              <w:pStyle w:val="NoSpacing"/>
+            </w:pPr>
+            <w:r>
+              <w:t>tree</w:t>
+            </w:r>
           </w:p>
         </w:tc>
         <w:tc>
@@ -508,11 +1271,8 @@
           </w:tcPr>
           <w:p>
             <w:pPr>
-              <w:pStyle w:val="a4"/>
-            </w:pPr>
-            <w:r>
-              <w:t>-l</w:t>
-            </w:r>
+              <w:pStyle w:val="NoSpacing"/>
+            </w:pPr>
           </w:p>
         </w:tc>
         <w:tc>
@@ -521,25 +1281,24 @@
           </w:tcPr>
           <w:p>
             <w:pPr>
-              <w:pStyle w:val="a4"/>
-            </w:pPr>
-            <w:r>
-              <w:rPr>
-                <w:rFonts w:hint="cs"/>
-                <w:cs/>
-              </w:rPr>
-              <w:t>บอกไฟล์และรายละเอียด</w:t>
-            </w:r>
-            <w:r>
-              <w:t>(</w:t>
-            </w:r>
-            <w:r>
-              <w:rPr>
-                <w:rFonts w:hint="cs"/>
-                <w:cs/>
-              </w:rPr>
-              <w:t>ไม่รวมถึงไฟล์ที่ซ่อนอยู่)</w:t>
-            </w:r>
+              <w:pStyle w:val="NoSpacing"/>
+            </w:pPr>
+            <w:r>
+              <w:rPr>
+                <w:rFonts w:hint="cs"/>
+                <w:cs/>
+              </w:rPr>
+              <w:t>แสดงโครงสร้างต้นไม้ของที่</w:t>
+            </w:r>
+            <w:proofErr w:type="spellStart"/>
+            <w:r>
+              <w:rPr>
+                <w:rFonts w:hint="cs"/>
+                <w:cs/>
+              </w:rPr>
+              <w:t>นั้นๆ</w:t>
+            </w:r>
+            <w:proofErr w:type="spellEnd"/>
           </w:p>
         </w:tc>
       </w:tr>
@@ -550,10 +1309,10 @@
           </w:tcPr>
           <w:p>
             <w:pPr>
-              <w:pStyle w:val="a4"/>
-            </w:pPr>
-            <w:r>
-              <w:t>cd</w:t>
+              <w:pStyle w:val="NoSpacing"/>
+            </w:pPr>
+            <w:r>
+              <w:t>cat</w:t>
             </w:r>
           </w:p>
         </w:tc>
@@ -563,20 +1322,14 @@
           </w:tcPr>
           <w:p>
             <w:pPr>
-              <w:pStyle w:val="a4"/>
-            </w:pPr>
-            <w:r>
-              <w:t>&lt;</w:t>
-            </w:r>
-            <w:r>
-              <w:rPr>
-                <w:rFonts w:hint="cs"/>
-                <w:cs/>
-              </w:rPr>
-              <w:t>ที่ที่จะไป</w:t>
-            </w:r>
-            <w:r>
-              <w:t>&gt;</w:t>
+              <w:pStyle w:val="NoSpacing"/>
+            </w:pPr>
+            <w:r>
+              <w:rPr>
+                <w:rFonts w:hint="cs"/>
+                <w:cs/>
+              </w:rPr>
+              <w:t>ชื่อไฟล์.นามสกุล</w:t>
             </w:r>
           </w:p>
         </w:tc>
@@ -586,17 +1339,17 @@
           </w:tcPr>
           <w:p>
             <w:pPr>
-              <w:pStyle w:val="a4"/>
-              <w:rPr>
-                <w:cs/>
-              </w:rPr>
-            </w:pPr>
-            <w:r>
-              <w:rPr>
-                <w:rFonts w:hint="cs"/>
-                <w:cs/>
-              </w:rPr>
-              <w:t>ย้ายไปยัง ...</w:t>
+              <w:pStyle w:val="NoSpacing"/>
+              <w:rPr>
+                <w:cs/>
+              </w:rPr>
+            </w:pPr>
+            <w:r>
+              <w:rPr>
+                <w:rFonts w:hint="cs"/>
+                <w:cs/>
+              </w:rPr>
+              <w:t>ดูข้อมูลในไฟล์</w:t>
             </w:r>
           </w:p>
         </w:tc>
@@ -608,8 +1361,11 @@
           </w:tcPr>
           <w:p>
             <w:pPr>
-              <w:pStyle w:val="a4"/>
-            </w:pPr>
+              <w:pStyle w:val="NoSpacing"/>
+            </w:pPr>
+            <w:r>
+              <w:t>less</w:t>
+            </w:r>
           </w:p>
         </w:tc>
         <w:tc>
@@ -618,10 +1374,14 @@
           </w:tcPr>
           <w:p>
             <w:pPr>
-              <w:pStyle w:val="a4"/>
-            </w:pPr>
-            <w:r>
-              <w:t>..</w:t>
+              <w:pStyle w:val="NoSpacing"/>
+            </w:pPr>
+            <w:r>
+              <w:rPr>
+                <w:rFonts w:hint="cs"/>
+                <w:cs/>
+              </w:rPr>
+              <w:t>ชื่อไฟล์.นามสกุล</w:t>
             </w:r>
           </w:p>
         </w:tc>
@@ -631,14 +1391,14 @@
           </w:tcPr>
           <w:p>
             <w:pPr>
-              <w:pStyle w:val="a4"/>
-            </w:pPr>
-            <w:r>
-              <w:rPr>
-                <w:rFonts w:hint="cs"/>
-                <w:cs/>
-              </w:rPr>
-              <w:t>ย้อนกลับมา 1 ขั้น</w:t>
+              <w:pStyle w:val="NoSpacing"/>
+            </w:pPr>
+            <w:r>
+              <w:rPr>
+                <w:rFonts w:hint="cs"/>
+                <w:cs/>
+              </w:rPr>
+              <w:t>ดูข้อมูลในไฟล์</w:t>
             </w:r>
           </w:p>
         </w:tc>
@@ -650,8 +1410,12 @@
           </w:tcPr>
           <w:p>
             <w:pPr>
-              <w:pStyle w:val="a4"/>
-            </w:pPr>
+              <w:pStyle w:val="NoSpacing"/>
+            </w:pPr>
+            <w:r>
+              <w:lastRenderedPageBreak/>
+              <w:t>more</w:t>
+            </w:r>
           </w:p>
         </w:tc>
         <w:tc>
@@ -660,8 +1424,15 @@
           </w:tcPr>
           <w:p>
             <w:pPr>
-              <w:pStyle w:val="a4"/>
-            </w:pPr>
+              <w:pStyle w:val="NoSpacing"/>
+            </w:pPr>
+            <w:r>
+              <w:rPr>
+                <w:rFonts w:hint="cs"/>
+                <w:cs/>
+              </w:rPr>
+              <w:t>ชื่อไฟล์.นามสกุล</w:t>
+            </w:r>
           </w:p>
         </w:tc>
         <w:tc>
@@ -670,14 +1441,14 @@
           </w:tcPr>
           <w:p>
             <w:pPr>
-              <w:pStyle w:val="a4"/>
-            </w:pPr>
-            <w:r>
-              <w:rPr>
-                <w:rFonts w:hint="cs"/>
-                <w:cs/>
-              </w:rPr>
-              <w:t>ย้อนกลับไปเริ่มต้น</w:t>
+              <w:pStyle w:val="NoSpacing"/>
+            </w:pPr>
+            <w:r>
+              <w:rPr>
+                <w:rFonts w:hint="cs"/>
+                <w:cs/>
+              </w:rPr>
+              <w:t>ดูข้อมูลในไฟล์</w:t>
             </w:r>
           </w:p>
         </w:tc>
@@ -689,10 +1460,10 @@
           </w:tcPr>
           <w:p>
             <w:pPr>
-              <w:pStyle w:val="a4"/>
-            </w:pPr>
-            <w:r>
-              <w:t>touch</w:t>
+              <w:pStyle w:val="NoSpacing"/>
+            </w:pPr>
+            <w:r>
+              <w:t>head</w:t>
             </w:r>
           </w:p>
         </w:tc>
@@ -702,10 +1473,7 @@
           </w:tcPr>
           <w:p>
             <w:pPr>
-              <w:pStyle w:val="a4"/>
-              <w:rPr>
-                <w:cs/>
-              </w:rPr>
+              <w:pStyle w:val="NoSpacing"/>
             </w:pPr>
             <w:r>
               <w:rPr>
@@ -722,14 +1490,27 @@
           </w:tcPr>
           <w:p>
             <w:pPr>
-              <w:pStyle w:val="a4"/>
-            </w:pPr>
-            <w:r>
-              <w:rPr>
-                <w:rFonts w:hint="cs"/>
-                <w:cs/>
-              </w:rPr>
-              <w:t>สร้างไฟล์</w:t>
+              <w:pStyle w:val="NoSpacing"/>
+              <w:rPr>
+                <w:cs/>
+              </w:rPr>
+            </w:pPr>
+            <w:r>
+              <w:rPr>
+                <w:rFonts w:hint="cs"/>
+                <w:cs/>
+              </w:rPr>
+              <w:t>ดูข้อมูลในไฟล์</w:t>
+            </w:r>
+            <w:r>
+              <w:t xml:space="preserve"> </w:t>
+            </w:r>
+            <w:r>
+              <w:rPr>
+                <w:rFonts w:hint="cs"/>
+                <w:cs/>
+              </w:rPr>
+              <w:t>บนสุด</w:t>
             </w:r>
           </w:p>
         </w:tc>
@@ -741,13 +1522,11 @@
           </w:tcPr>
           <w:p>
             <w:pPr>
-              <w:pStyle w:val="a4"/>
-            </w:pPr>
-            <w:proofErr w:type="spellStart"/>
-            <w:r>
-              <w:t>rm</w:t>
-            </w:r>
-            <w:proofErr w:type="spellEnd"/>
+              <w:pStyle w:val="NoSpacing"/>
+            </w:pPr>
+            <w:r>
+              <w:t>tail</w:t>
+            </w:r>
           </w:p>
         </w:tc>
         <w:tc>
@@ -756,7 +1535,7 @@
           </w:tcPr>
           <w:p>
             <w:pPr>
-              <w:pStyle w:val="a4"/>
+              <w:pStyle w:val="NoSpacing"/>
             </w:pPr>
             <w:r>
               <w:rPr>
@@ -773,14 +1552,14 @@
           </w:tcPr>
           <w:p>
             <w:pPr>
-              <w:pStyle w:val="a4"/>
-            </w:pPr>
-            <w:r>
-              <w:rPr>
-                <w:rFonts w:hint="cs"/>
-                <w:cs/>
-              </w:rPr>
-              <w:t>ลบไฟล์</w:t>
+              <w:pStyle w:val="NoSpacing"/>
+            </w:pPr>
+            <w:r>
+              <w:rPr>
+                <w:rFonts w:hint="cs"/>
+                <w:cs/>
+              </w:rPr>
+              <w:t>ดูข้อมูลในไฟล์ ล่างสุด</w:t>
             </w:r>
           </w:p>
         </w:tc>
@@ -792,15 +1571,10 @@
           </w:tcPr>
           <w:p>
             <w:pPr>
-              <w:pStyle w:val="a4"/>
-            </w:pPr>
-            <w:proofErr w:type="spellStart"/>
-            <w:r>
-              <w:t>cp</w:t>
-            </w:r>
-            <w:proofErr w:type="spellEnd"/>
-            <w:r>
-              <w:t xml:space="preserve"> </w:t>
+              <w:pStyle w:val="NoSpacing"/>
+            </w:pPr>
+            <w:r>
+              <w:t>grep</w:t>
             </w:r>
           </w:p>
         </w:tc>
@@ -810,24 +1584,14 @@
           </w:tcPr>
           <w:p>
             <w:pPr>
-              <w:pStyle w:val="a4"/>
-            </w:pPr>
-            <w:r>
-              <w:rPr>
-                <w:rFonts w:hint="cs"/>
-                <w:cs/>
-              </w:rPr>
-              <w:t>ชื่อไฟล์.นามสกุล(เป้าหมาย)</w:t>
-            </w:r>
-            <w:r>
-              <w:t xml:space="preserve"> </w:t>
-            </w:r>
-            <w:r>
-              <w:rPr>
-                <w:rFonts w:hint="cs"/>
-                <w:cs/>
-              </w:rPr>
-              <w:t>ชื่อไฟล์.นามสกุล(ตัวก็อป)</w:t>
+              <w:pStyle w:val="NoSpacing"/>
+            </w:pPr>
+            <w:r>
+              <w:rPr>
+                <w:rFonts w:hint="cs"/>
+                <w:cs/>
+              </w:rPr>
+              <w:t>คำที่จะค้นหา ชื่อไฟล์.นามสกุล</w:t>
             </w:r>
           </w:p>
         </w:tc>
@@ -837,14 +1601,14 @@
           </w:tcPr>
           <w:p>
             <w:pPr>
-              <w:pStyle w:val="a4"/>
-            </w:pPr>
-            <w:r>
-              <w:rPr>
-                <w:rFonts w:hint="cs"/>
-                <w:cs/>
-              </w:rPr>
-              <w:t>ก็อปไฟล์</w:t>
+              <w:pStyle w:val="NoSpacing"/>
+            </w:pPr>
+            <w:r>
+              <w:rPr>
+                <w:rFonts w:hint="cs"/>
+                <w:cs/>
+              </w:rPr>
+              <w:t>แสดงว่าข้อมูลที่จะค้นหาอยู่ไหนของไฟล์</w:t>
             </w:r>
           </w:p>
         </w:tc>
@@ -856,11 +1620,8 @@
           </w:tcPr>
           <w:p>
             <w:pPr>
-              <w:pStyle w:val="a4"/>
-            </w:pPr>
-            <w:r>
-              <w:t>mv</w:t>
-            </w:r>
+              <w:pStyle w:val="NoSpacing"/>
+            </w:pPr>
           </w:p>
         </w:tc>
         <w:tc>
@@ -869,25 +1630,8 @@
           </w:tcPr>
           <w:p>
             <w:pPr>
-              <w:pStyle w:val="a4"/>
-            </w:pPr>
-            <w:r>
-              <w:rPr>
-                <w:rFonts w:hint="cs"/>
-                <w:cs/>
-              </w:rPr>
-              <w:t>ชื่อไฟล์.นามสกุล(ต้นทาง)</w:t>
-            </w:r>
-            <w:r>
-              <w:t xml:space="preserve"> </w:t>
-            </w:r>
-            <w:r>
-              <w:rPr>
-                <w:rFonts w:hint="cs"/>
-                <w:cs/>
-              </w:rPr>
-              <w:t xml:space="preserve">   ชื่อไฟล์.นามสกุล(ปลายทาง)</w:t>
-            </w:r>
+              <w:pStyle w:val="NoSpacing"/>
+            </w:pPr>
           </w:p>
         </w:tc>
         <w:tc>
@@ -896,15 +1640,8 @@
           </w:tcPr>
           <w:p>
             <w:pPr>
-              <w:pStyle w:val="a4"/>
-            </w:pPr>
-            <w:r>
-              <w:rPr>
-                <w:rFonts w:hint="cs"/>
-                <w:cs/>
-              </w:rPr>
-              <w:t>ย้ายจากต้นทางไปปลายทาง</w:t>
-            </w:r>
+              <w:pStyle w:val="NoSpacing"/>
+            </w:pPr>
           </w:p>
         </w:tc>
       </w:tr>
@@ -915,7 +1652,7 @@
           </w:tcPr>
           <w:p>
             <w:pPr>
-              <w:pStyle w:val="a4"/>
+              <w:pStyle w:val="NoSpacing"/>
             </w:pPr>
           </w:p>
         </w:tc>
@@ -925,28 +1662,8 @@
           </w:tcPr>
           <w:p>
             <w:pPr>
-              <w:pStyle w:val="a4"/>
-            </w:pPr>
-            <w:r>
-              <w:rPr>
-                <w:rFonts w:hint="cs"/>
-                <w:cs/>
-              </w:rPr>
-              <w:t>ชื่อไฟล์.นามสกุล(ต้นทาง)</w:t>
-            </w:r>
-            <w:r>
-              <w:t xml:space="preserve"> </w:t>
-            </w:r>
-            <w:r>
-              <w:rPr>
-                <w:rFonts w:hint="cs"/>
-                <w:cs/>
-              </w:rPr>
-              <w:t xml:space="preserve">   </w:t>
-            </w:r>
-            <w:r>
-              <w:t>..</w:t>
-            </w:r>
+              <w:pStyle w:val="NoSpacing"/>
+            </w:pPr>
           </w:p>
         </w:tc>
         <w:tc>
@@ -955,18 +1672,8 @@
           </w:tcPr>
           <w:p>
             <w:pPr>
-              <w:pStyle w:val="a4"/>
-              <w:rPr>
-                <w:cs/>
-              </w:rPr>
-            </w:pPr>
-            <w:r>
-              <w:rPr>
-                <w:rFonts w:hint="cs"/>
-                <w:cs/>
-              </w:rPr>
-              <w:t>ย้ายขึ้นไป 1 ขั้น</w:t>
-            </w:r>
+              <w:pStyle w:val="NoSpacing"/>
+            </w:pPr>
           </w:p>
         </w:tc>
       </w:tr>
@@ -977,13 +1684,8 @@
           </w:tcPr>
           <w:p>
             <w:pPr>
-              <w:pStyle w:val="a4"/>
-            </w:pPr>
-            <w:proofErr w:type="spellStart"/>
-            <w:r>
-              <w:t>mkdir</w:t>
-            </w:r>
-            <w:proofErr w:type="spellEnd"/>
+              <w:pStyle w:val="NoSpacing"/>
+            </w:pPr>
           </w:p>
         </w:tc>
         <w:tc>
@@ -992,11 +1694,8 @@
           </w:tcPr>
           <w:p>
             <w:pPr>
-              <w:pStyle w:val="a4"/>
-            </w:pPr>
-            <w:r>
-              <w:t>directory</w:t>
-            </w:r>
+              <w:pStyle w:val="NoSpacing"/>
+            </w:pPr>
           </w:p>
         </w:tc>
         <w:tc>
@@ -1005,866 +1704,7 @@
           </w:tcPr>
           <w:p>
             <w:pPr>
-              <w:pStyle w:val="a4"/>
-              <w:rPr>
-                <w:cs/>
-              </w:rPr>
-            </w:pPr>
-            <w:r>
-              <w:rPr>
-                <w:rFonts w:hint="cs"/>
-                <w:cs/>
-              </w:rPr>
-              <w:t xml:space="preserve">สร้าง </w:t>
-            </w:r>
-            <w:r>
-              <w:t>directory</w:t>
-            </w:r>
-          </w:p>
-        </w:tc>
-      </w:tr>
-      <w:tr>
-        <w:tc>
-          <w:tcPr>
-            <w:tcW w:w="1493" w:type="dxa"/>
-          </w:tcPr>
-          <w:p>
-            <w:pPr>
-              <w:pStyle w:val="a4"/>
-            </w:pPr>
-            <w:proofErr w:type="spellStart"/>
-            <w:r>
-              <w:t>rmdir</w:t>
-            </w:r>
-            <w:proofErr w:type="spellEnd"/>
-          </w:p>
-        </w:tc>
-        <w:tc>
-          <w:tcPr>
-            <w:tcW w:w="2552" w:type="dxa"/>
-          </w:tcPr>
-          <w:p>
-            <w:pPr>
-              <w:pStyle w:val="a4"/>
-            </w:pPr>
-            <w:r>
-              <w:t>directory</w:t>
-            </w:r>
-          </w:p>
-        </w:tc>
-        <w:tc>
-          <w:tcPr>
-            <w:tcW w:w="5305" w:type="dxa"/>
-          </w:tcPr>
-          <w:p>
-            <w:pPr>
-              <w:pStyle w:val="a4"/>
-            </w:pPr>
-            <w:r>
-              <w:rPr>
-                <w:rFonts w:hint="cs"/>
-                <w:cs/>
-              </w:rPr>
-              <w:t xml:space="preserve">ลบ </w:t>
-            </w:r>
-            <w:r>
-              <w:t>directory</w:t>
-            </w:r>
-            <w:r>
-              <w:rPr>
-                <w:rFonts w:hint="cs"/>
-                <w:cs/>
-              </w:rPr>
-              <w:t>(ต้องว่างเปล่าถึงลบได้)</w:t>
-            </w:r>
-          </w:p>
-        </w:tc>
-      </w:tr>
-      <w:tr>
-        <w:tc>
-          <w:tcPr>
-            <w:tcW w:w="1493" w:type="dxa"/>
-          </w:tcPr>
-          <w:p>
-            <w:pPr>
-              <w:pStyle w:val="a4"/>
-            </w:pPr>
-            <w:r>
-              <w:t>tree</w:t>
-            </w:r>
-          </w:p>
-        </w:tc>
-        <w:tc>
-          <w:tcPr>
-            <w:tcW w:w="2552" w:type="dxa"/>
-          </w:tcPr>
-          <w:p>
-            <w:pPr>
-              <w:pStyle w:val="a4"/>
-            </w:pPr>
-          </w:p>
-        </w:tc>
-        <w:tc>
-          <w:tcPr>
-            <w:tcW w:w="5305" w:type="dxa"/>
-          </w:tcPr>
-          <w:p>
-            <w:pPr>
-              <w:pStyle w:val="a4"/>
-            </w:pPr>
-            <w:r>
-              <w:rPr>
-                <w:rFonts w:hint="cs"/>
-                <w:cs/>
-              </w:rPr>
-              <w:t>แสดงโครงสร้างต้นไม้ของที่นั้นๆ</w:t>
-            </w:r>
-          </w:p>
-        </w:tc>
-      </w:tr>
-      <w:tr>
-        <w:tc>
-          <w:tcPr>
-            <w:tcW w:w="1493" w:type="dxa"/>
-          </w:tcPr>
-          <w:p>
-            <w:pPr>
-              <w:pStyle w:val="a4"/>
-            </w:pPr>
-            <w:r>
-              <w:t>cat</w:t>
-            </w:r>
-          </w:p>
-        </w:tc>
-        <w:tc>
-          <w:tcPr>
-            <w:tcW w:w="2552" w:type="dxa"/>
-          </w:tcPr>
-          <w:p>
-            <w:pPr>
-              <w:pStyle w:val="a4"/>
-            </w:pPr>
-            <w:r>
-              <w:rPr>
-                <w:rFonts w:hint="cs"/>
-                <w:cs/>
-              </w:rPr>
-              <w:t>ชื่อไฟล์.นามสกุล</w:t>
-            </w:r>
-          </w:p>
-        </w:tc>
-        <w:tc>
-          <w:tcPr>
-            <w:tcW w:w="5305" w:type="dxa"/>
-          </w:tcPr>
-          <w:p>
-            <w:pPr>
-              <w:pStyle w:val="a4"/>
-              <w:rPr>
-                <w:cs/>
-              </w:rPr>
-            </w:pPr>
-            <w:r>
-              <w:rPr>
-                <w:rFonts w:hint="cs"/>
-                <w:cs/>
-              </w:rPr>
-              <w:t>ดูข้อมูลในไฟล์</w:t>
-            </w:r>
-          </w:p>
-        </w:tc>
-      </w:tr>
-      <w:tr>
-        <w:tc>
-          <w:tcPr>
-            <w:tcW w:w="1493" w:type="dxa"/>
-          </w:tcPr>
-          <w:p>
-            <w:pPr>
-              <w:pStyle w:val="a4"/>
-            </w:pPr>
-            <w:r>
-              <w:t>less</w:t>
-            </w:r>
-          </w:p>
-        </w:tc>
-        <w:tc>
-          <w:tcPr>
-            <w:tcW w:w="2552" w:type="dxa"/>
-          </w:tcPr>
-          <w:p>
-            <w:pPr>
-              <w:pStyle w:val="a4"/>
-            </w:pPr>
-            <w:r>
-              <w:rPr>
-                <w:rFonts w:hint="cs"/>
-                <w:cs/>
-              </w:rPr>
-              <w:t>ชื่อไฟล์.นามสกุล</w:t>
-            </w:r>
-          </w:p>
-        </w:tc>
-        <w:tc>
-          <w:tcPr>
-            <w:tcW w:w="5305" w:type="dxa"/>
-          </w:tcPr>
-          <w:p>
-            <w:pPr>
-              <w:pStyle w:val="a4"/>
-            </w:pPr>
-            <w:r>
-              <w:rPr>
-                <w:rFonts w:hint="cs"/>
-                <w:cs/>
-              </w:rPr>
-              <w:t>ดูข้อมูลในไฟล์</w:t>
-            </w:r>
-          </w:p>
-        </w:tc>
-      </w:tr>
-      <w:tr>
-        <w:tc>
-          <w:tcPr>
-            <w:tcW w:w="1493" w:type="dxa"/>
-          </w:tcPr>
-          <w:p>
-            <w:pPr>
-              <w:pStyle w:val="a4"/>
-            </w:pPr>
-            <w:r>
-              <w:t>more</w:t>
-            </w:r>
-          </w:p>
-        </w:tc>
-        <w:tc>
-          <w:tcPr>
-            <w:tcW w:w="2552" w:type="dxa"/>
-          </w:tcPr>
-          <w:p>
-            <w:pPr>
-              <w:pStyle w:val="a4"/>
-            </w:pPr>
-            <w:r>
-              <w:rPr>
-                <w:rFonts w:hint="cs"/>
-                <w:cs/>
-              </w:rPr>
-              <w:t>ชื่อไฟล์.นามสกุล</w:t>
-            </w:r>
-          </w:p>
-        </w:tc>
-        <w:tc>
-          <w:tcPr>
-            <w:tcW w:w="5305" w:type="dxa"/>
-          </w:tcPr>
-          <w:p>
-            <w:pPr>
-              <w:pStyle w:val="a4"/>
-            </w:pPr>
-            <w:r>
-              <w:rPr>
-                <w:rFonts w:hint="cs"/>
-                <w:cs/>
-              </w:rPr>
-              <w:t>ดูข้อมูลในไฟล์</w:t>
-            </w:r>
-          </w:p>
-        </w:tc>
-      </w:tr>
-      <w:tr>
-        <w:tc>
-          <w:tcPr>
-            <w:tcW w:w="1493" w:type="dxa"/>
-          </w:tcPr>
-          <w:p>
-            <w:pPr>
-              <w:pStyle w:val="a4"/>
-            </w:pPr>
-            <w:r>
-              <w:t>head</w:t>
-            </w:r>
-          </w:p>
-        </w:tc>
-        <w:tc>
-          <w:tcPr>
-            <w:tcW w:w="2552" w:type="dxa"/>
-          </w:tcPr>
-          <w:p>
-            <w:pPr>
-              <w:pStyle w:val="a4"/>
-            </w:pPr>
-            <w:r>
-              <w:rPr>
-                <w:rFonts w:hint="cs"/>
-                <w:cs/>
-              </w:rPr>
-              <w:t>ชื่อไฟล์.นามสกุล</w:t>
-            </w:r>
-          </w:p>
-        </w:tc>
-        <w:tc>
-          <w:tcPr>
-            <w:tcW w:w="5305" w:type="dxa"/>
-          </w:tcPr>
-          <w:p>
-            <w:pPr>
-              <w:pStyle w:val="a4"/>
-              <w:rPr>
-                <w:cs/>
-              </w:rPr>
-            </w:pPr>
-            <w:r>
-              <w:rPr>
-                <w:rFonts w:hint="cs"/>
-                <w:cs/>
-              </w:rPr>
-              <w:t>ดูข้อมูลในไฟล์</w:t>
-            </w:r>
-            <w:r>
-              <w:t xml:space="preserve"> </w:t>
-            </w:r>
-            <w:r>
-              <w:rPr>
-                <w:rFonts w:hint="cs"/>
-                <w:cs/>
-              </w:rPr>
-              <w:t>บนสุด</w:t>
-            </w:r>
-          </w:p>
-        </w:tc>
-      </w:tr>
-      <w:tr>
-        <w:tc>
-          <w:tcPr>
-            <w:tcW w:w="1493" w:type="dxa"/>
-          </w:tcPr>
-          <w:p>
-            <w:pPr>
-              <w:pStyle w:val="a4"/>
-            </w:pPr>
-            <w:r>
-              <w:t>tail</w:t>
-            </w:r>
-          </w:p>
-        </w:tc>
-        <w:tc>
-          <w:tcPr>
-            <w:tcW w:w="2552" w:type="dxa"/>
-          </w:tcPr>
-          <w:p>
-            <w:pPr>
-              <w:pStyle w:val="a4"/>
-            </w:pPr>
-            <w:r>
-              <w:rPr>
-                <w:rFonts w:hint="cs"/>
-                <w:cs/>
-              </w:rPr>
-              <w:t>ชื่อไฟล์.นามสกุล</w:t>
-            </w:r>
-          </w:p>
-        </w:tc>
-        <w:tc>
-          <w:tcPr>
-            <w:tcW w:w="5305" w:type="dxa"/>
-          </w:tcPr>
-          <w:p>
-            <w:pPr>
-              <w:pStyle w:val="a4"/>
-            </w:pPr>
-            <w:r>
-              <w:rPr>
-                <w:rFonts w:hint="cs"/>
-                <w:cs/>
-              </w:rPr>
-              <w:t>ดูข้อมูลในไฟล์ ล่างสุด</w:t>
-            </w:r>
-          </w:p>
-        </w:tc>
-      </w:tr>
-      <w:tr>
-        <w:tc>
-          <w:tcPr>
-            <w:tcW w:w="1493" w:type="dxa"/>
-          </w:tcPr>
-          <w:p>
-            <w:pPr>
-              <w:pStyle w:val="a4"/>
-            </w:pPr>
-            <w:proofErr w:type="spellStart"/>
-            <w:r>
-              <w:t>grep</w:t>
-            </w:r>
-            <w:proofErr w:type="spellEnd"/>
-          </w:p>
-        </w:tc>
-        <w:tc>
-          <w:tcPr>
-            <w:tcW w:w="2552" w:type="dxa"/>
-          </w:tcPr>
-          <w:p>
-            <w:pPr>
-              <w:pStyle w:val="a4"/>
-            </w:pPr>
-            <w:r>
-              <w:rPr>
-                <w:rFonts w:hint="cs"/>
-                <w:cs/>
-              </w:rPr>
-              <w:t>คำที่จะค้นหา ชื่อไฟล์.นามสกุล</w:t>
-            </w:r>
-          </w:p>
-        </w:tc>
-        <w:tc>
-          <w:tcPr>
-            <w:tcW w:w="5305" w:type="dxa"/>
-          </w:tcPr>
-          <w:p>
-            <w:pPr>
-              <w:pStyle w:val="a4"/>
-            </w:pPr>
-            <w:r>
-              <w:rPr>
-                <w:rFonts w:hint="cs"/>
-                <w:cs/>
-              </w:rPr>
-              <w:t>แสดงว่าข้อมูลที่จะค้นหาอยู่ไหนของไฟล์</w:t>
-            </w:r>
-          </w:p>
-        </w:tc>
-      </w:tr>
-      <w:tr>
-        <w:tc>
-          <w:tcPr>
-            <w:tcW w:w="1493" w:type="dxa"/>
-          </w:tcPr>
-          <w:p>
-            <w:pPr>
-              <w:pStyle w:val="a4"/>
-            </w:pPr>
-            <w:proofErr w:type="spellStart"/>
-            <w:r>
-              <w:lastRenderedPageBreak/>
-              <w:t>chfn</w:t>
-            </w:r>
-            <w:proofErr w:type="spellEnd"/>
-          </w:p>
-        </w:tc>
-        <w:tc>
-          <w:tcPr>
-            <w:tcW w:w="2552" w:type="dxa"/>
-          </w:tcPr>
-          <w:p>
-            <w:pPr>
-              <w:pStyle w:val="a4"/>
-            </w:pPr>
-          </w:p>
-        </w:tc>
-        <w:tc>
-          <w:tcPr>
-            <w:tcW w:w="5305" w:type="dxa"/>
-          </w:tcPr>
-          <w:p>
-            <w:pPr>
-              <w:pStyle w:val="a4"/>
-            </w:pPr>
-            <w:r>
-              <w:rPr>
-                <w:rFonts w:hint="cs"/>
-                <w:cs/>
-              </w:rPr>
-              <w:t>แก้ข้อมูลตนเอง</w:t>
-            </w:r>
-          </w:p>
-        </w:tc>
-      </w:tr>
-      <w:tr>
-        <w:tc>
-          <w:tcPr>
-            <w:tcW w:w="1493" w:type="dxa"/>
-          </w:tcPr>
-          <w:p>
-            <w:pPr>
-              <w:pStyle w:val="a4"/>
-            </w:pPr>
-            <w:r>
-              <w:t>finger</w:t>
-            </w:r>
-          </w:p>
-        </w:tc>
-        <w:tc>
-          <w:tcPr>
-            <w:tcW w:w="2552" w:type="dxa"/>
-          </w:tcPr>
-          <w:p>
-            <w:pPr>
-              <w:pStyle w:val="a4"/>
-            </w:pPr>
-            <w:proofErr w:type="spellStart"/>
-            <w:proofErr w:type="gramStart"/>
-            <w:r>
-              <w:t>std</w:t>
-            </w:r>
-            <w:proofErr w:type="spellEnd"/>
-            <w:proofErr w:type="gramEnd"/>
-            <w:r>
-              <w:t>…</w:t>
-            </w:r>
-          </w:p>
-        </w:tc>
-        <w:tc>
-          <w:tcPr>
-            <w:tcW w:w="5305" w:type="dxa"/>
-          </w:tcPr>
-          <w:p>
-            <w:pPr>
-              <w:pStyle w:val="a4"/>
-              <w:rPr>
-                <w:cs/>
-              </w:rPr>
-            </w:pPr>
-            <w:r>
-              <w:rPr>
-                <w:rFonts w:hint="cs"/>
-                <w:cs/>
-              </w:rPr>
-              <w:t xml:space="preserve">ดูข้อมูล </w:t>
-            </w:r>
-            <w:proofErr w:type="spellStart"/>
-            <w:r>
-              <w:t>std</w:t>
-            </w:r>
-            <w:proofErr w:type="spellEnd"/>
-            <w:r>
-              <w:rPr>
-                <w:rFonts w:hint="cs"/>
-                <w:cs/>
-              </w:rPr>
-              <w:t xml:space="preserve"> ที่กำหนด</w:t>
-            </w:r>
-          </w:p>
-        </w:tc>
-      </w:tr>
-      <w:tr>
-        <w:tc>
-          <w:tcPr>
-            <w:tcW w:w="1493" w:type="dxa"/>
-          </w:tcPr>
-          <w:p>
-            <w:pPr>
-              <w:pStyle w:val="a4"/>
-            </w:pPr>
-            <w:proofErr w:type="spellStart"/>
-            <w:r>
-              <w:t>gcc</w:t>
-            </w:r>
-            <w:proofErr w:type="spellEnd"/>
-          </w:p>
-        </w:tc>
-        <w:tc>
-          <w:tcPr>
-            <w:tcW w:w="2552" w:type="dxa"/>
-          </w:tcPr>
-          <w:p>
-            <w:pPr>
-              <w:pStyle w:val="a4"/>
-              <w:rPr>
-                <w:cs/>
-              </w:rPr>
-            </w:pPr>
-            <w:r>
-              <w:t xml:space="preserve">-wall </w:t>
-            </w:r>
-            <w:proofErr w:type="spellStart"/>
-            <w:r>
-              <w:rPr>
-                <w:rFonts w:hint="cs"/>
-                <w:cs/>
-              </w:rPr>
-              <w:t>ชือ</w:t>
-            </w:r>
-            <w:proofErr w:type="spellEnd"/>
-            <w:r>
-              <w:rPr>
-                <w:rFonts w:hint="cs"/>
-                <w:cs/>
-              </w:rPr>
-              <w:t>ไฟล์</w:t>
-            </w:r>
-          </w:p>
-        </w:tc>
-        <w:tc>
-          <w:tcPr>
-            <w:tcW w:w="5305" w:type="dxa"/>
-          </w:tcPr>
-          <w:p>
-            <w:pPr>
-              <w:pStyle w:val="a4"/>
-            </w:pPr>
-            <w:r>
-              <w:rPr>
-                <w:rFonts w:hint="cs"/>
-                <w:cs/>
-              </w:rPr>
-              <w:t xml:space="preserve">คอมไฟล์พร้อมดู </w:t>
-            </w:r>
-            <w:r>
-              <w:t>warning</w:t>
-            </w:r>
-            <w:r>
-              <w:rPr>
-                <w:rFonts w:hint="cs"/>
-                <w:cs/>
-              </w:rPr>
-              <w:t xml:space="preserve"> ได้นามสกุล .</w:t>
-            </w:r>
-            <w:r>
-              <w:t xml:space="preserve">out </w:t>
-            </w:r>
-            <w:r>
-              <w:rPr>
-                <w:rFonts w:hint="cs"/>
-                <w:cs/>
-              </w:rPr>
-              <w:t>มา</w:t>
-            </w:r>
-          </w:p>
-        </w:tc>
-      </w:tr>
-      <w:tr>
-        <w:tc>
-          <w:tcPr>
-            <w:tcW w:w="1493" w:type="dxa"/>
-          </w:tcPr>
-          <w:p>
-            <w:pPr>
-              <w:pStyle w:val="a4"/>
-            </w:pPr>
-          </w:p>
-        </w:tc>
-        <w:tc>
-          <w:tcPr>
-            <w:tcW w:w="2552" w:type="dxa"/>
-          </w:tcPr>
-          <w:p>
-            <w:pPr>
-              <w:pStyle w:val="a4"/>
-            </w:pPr>
-            <w:r>
-              <w:rPr>
-                <w:rFonts w:hint="cs"/>
-                <w:cs/>
-              </w:rPr>
-              <w:t>ชื่อไฟล์</w:t>
-            </w:r>
-          </w:p>
-        </w:tc>
-        <w:tc>
-          <w:tcPr>
-            <w:tcW w:w="5305" w:type="dxa"/>
-          </w:tcPr>
-          <w:p>
-            <w:pPr>
-              <w:pStyle w:val="a4"/>
-              <w:rPr>
-                <w:rFonts w:hint="cs"/>
-                <w:cs/>
-              </w:rPr>
-            </w:pPr>
-            <w:r>
-              <w:rPr>
-                <w:rFonts w:hint="cs"/>
-                <w:cs/>
-              </w:rPr>
-              <w:t>คอมไพล์</w:t>
-            </w:r>
-            <w:r>
-              <w:rPr>
-                <w:rFonts w:hint="cs"/>
-                <w:cs/>
-              </w:rPr>
-              <w:t xml:space="preserve"> ได้นามสกุล .</w:t>
-            </w:r>
-            <w:r>
-              <w:t xml:space="preserve">out </w:t>
-            </w:r>
-            <w:r>
-              <w:rPr>
-                <w:rFonts w:hint="cs"/>
-                <w:cs/>
-              </w:rPr>
-              <w:t>มา</w:t>
-            </w:r>
-          </w:p>
-        </w:tc>
-      </w:tr>
-      <w:tr>
-        <w:tc>
-          <w:tcPr>
-            <w:tcW w:w="1493" w:type="dxa"/>
-          </w:tcPr>
-          <w:p>
-            <w:pPr>
-              <w:pStyle w:val="a4"/>
-              <w:rPr>
-                <w:cs/>
-              </w:rPr>
-            </w:pPr>
-            <w:proofErr w:type="spellStart"/>
-            <w:r>
-              <w:t>ll</w:t>
-            </w:r>
-            <w:proofErr w:type="spellEnd"/>
-          </w:p>
-        </w:tc>
-        <w:tc>
-          <w:tcPr>
-            <w:tcW w:w="2552" w:type="dxa"/>
-          </w:tcPr>
-          <w:p>
-            <w:pPr>
-              <w:pStyle w:val="a4"/>
-            </w:pPr>
-          </w:p>
-        </w:tc>
-        <w:tc>
-          <w:tcPr>
-            <w:tcW w:w="5305" w:type="dxa"/>
-          </w:tcPr>
-          <w:p>
-            <w:pPr>
-              <w:pStyle w:val="a4"/>
-              <w:rPr>
-                <w:cs/>
-              </w:rPr>
-            </w:pPr>
-            <w:r>
-              <w:rPr>
-                <w:rFonts w:hint="cs"/>
-                <w:cs/>
-              </w:rPr>
-              <w:t>ตรวจสอบไฟล์</w:t>
-            </w:r>
-          </w:p>
-        </w:tc>
-      </w:tr>
-      <w:tr>
-        <w:tc>
-          <w:tcPr>
-            <w:tcW w:w="1493" w:type="dxa"/>
-          </w:tcPr>
-          <w:p>
-            <w:pPr>
-              <w:pStyle w:val="a4"/>
-              <w:rPr>
-                <w:rFonts w:hint="cs"/>
-                <w:cs/>
-              </w:rPr>
-            </w:pPr>
-            <w:r>
-              <w:t>./</w:t>
-            </w:r>
-            <w:r>
-              <w:rPr>
-                <w:rFonts w:hint="cs"/>
-                <w:cs/>
-              </w:rPr>
-              <w:t>ไฟล์</w:t>
-            </w:r>
-            <w:r>
-              <w:t>.out</w:t>
-            </w:r>
-          </w:p>
-        </w:tc>
-        <w:tc>
-          <w:tcPr>
-            <w:tcW w:w="2552" w:type="dxa"/>
-          </w:tcPr>
-          <w:p>
-            <w:pPr>
-              <w:pStyle w:val="a4"/>
-            </w:pPr>
-          </w:p>
-        </w:tc>
-        <w:tc>
-          <w:tcPr>
-            <w:tcW w:w="5305" w:type="dxa"/>
-          </w:tcPr>
-          <w:p>
-            <w:pPr>
-              <w:pStyle w:val="a4"/>
-            </w:pPr>
-            <w:r>
-              <w:rPr>
-                <w:rFonts w:hint="cs"/>
-                <w:cs/>
-              </w:rPr>
-              <w:t>แสดงผลไฟล์</w:t>
-            </w:r>
-          </w:p>
-        </w:tc>
-      </w:tr>
-      <w:tr>
-        <w:tc>
-          <w:tcPr>
-            <w:tcW w:w="1493" w:type="dxa"/>
-          </w:tcPr>
-          <w:p>
-            <w:pPr>
-              <w:pStyle w:val="a4"/>
-            </w:pPr>
-          </w:p>
-        </w:tc>
-        <w:tc>
-          <w:tcPr>
-            <w:tcW w:w="2552" w:type="dxa"/>
-          </w:tcPr>
-          <w:p>
-            <w:pPr>
-              <w:pStyle w:val="a4"/>
-            </w:pPr>
-          </w:p>
-        </w:tc>
-        <w:tc>
-          <w:tcPr>
-            <w:tcW w:w="5305" w:type="dxa"/>
-          </w:tcPr>
-          <w:p>
-            <w:pPr>
-              <w:pStyle w:val="a4"/>
-            </w:pPr>
-          </w:p>
-        </w:tc>
-      </w:tr>
-      <w:tr>
-        <w:tc>
-          <w:tcPr>
-            <w:tcW w:w="1493" w:type="dxa"/>
-          </w:tcPr>
-          <w:p>
-            <w:pPr>
-              <w:pStyle w:val="a4"/>
-            </w:pPr>
-          </w:p>
-        </w:tc>
-        <w:tc>
-          <w:tcPr>
-            <w:tcW w:w="2552" w:type="dxa"/>
-          </w:tcPr>
-          <w:p>
-            <w:pPr>
-              <w:pStyle w:val="a4"/>
-            </w:pPr>
-          </w:p>
-        </w:tc>
-        <w:tc>
-          <w:tcPr>
-            <w:tcW w:w="5305" w:type="dxa"/>
-          </w:tcPr>
-          <w:p>
-            <w:pPr>
-              <w:pStyle w:val="a4"/>
+              <w:pStyle w:val="NoSpacing"/>
             </w:pPr>
           </w:p>
         </w:tc>
@@ -1872,7 +1712,7 @@
     </w:tbl>
     <w:p>
       <w:pPr>
-        <w:pStyle w:val="a4"/>
+        <w:pStyle w:val="NoSpacing"/>
         <w:jc w:val="center"/>
         <w:rPr>
           <w:b/>
@@ -1893,7 +1733,7 @@
     </w:p>
     <w:p>
       <w:pPr>
-        <w:pStyle w:val="a4"/>
+        <w:pStyle w:val="NoSpacing"/>
         <w:jc w:val="center"/>
         <w:rPr>
           <w:b/>
@@ -1914,7 +1754,7 @@
     </w:p>
     <w:tbl>
       <w:tblPr>
-        <w:tblStyle w:val="a3"/>
+        <w:tblStyle w:val="TableGrid"/>
         <w:tblW w:w="0" w:type="auto"/>
         <w:tblLook w:val="04A0" w:firstRow="1" w:lastRow="0" w:firstColumn="1" w:lastColumn="0" w:noHBand="0" w:noVBand="1"/>
       </w:tblPr>
@@ -1929,11 +1769,13 @@
           </w:tcPr>
           <w:p>
             <w:pPr>
-              <w:pStyle w:val="a4"/>
-            </w:pPr>
+              <w:pStyle w:val="NoSpacing"/>
+            </w:pPr>
+            <w:proofErr w:type="gramStart"/>
             <w:r>
               <w:t>:q</w:t>
             </w:r>
+            <w:proofErr w:type="gramEnd"/>
           </w:p>
         </w:tc>
         <w:tc>
@@ -1942,7 +1784,7 @@
           </w:tcPr>
           <w:p>
             <w:pPr>
-              <w:pStyle w:val="a4"/>
+              <w:pStyle w:val="NoSpacing"/>
             </w:pPr>
             <w:r>
               <w:t>quit</w:t>
@@ -1957,14 +1799,16 @@
           </w:tcPr>
           <w:p>
             <w:pPr>
-              <w:pStyle w:val="HTML"/>
-            </w:pPr>
+              <w:pStyle w:val="HTMLPreformatted"/>
+            </w:pPr>
+            <w:proofErr w:type="gramStart"/>
             <w:r>
               <w:t>:</w:t>
             </w:r>
             <w:r>
               <w:t>set</w:t>
             </w:r>
+            <w:proofErr w:type="gramEnd"/>
             <w:r>
               <w:t xml:space="preserve"> </w:t>
             </w:r>
@@ -1979,7 +1823,7 @@
           </w:tcPr>
           <w:p>
             <w:pPr>
-              <w:pStyle w:val="a4"/>
+              <w:pStyle w:val="NoSpacing"/>
             </w:pPr>
             <w:r>
               <w:rPr>
@@ -1998,7 +1842,7 @@
           </w:tcPr>
           <w:p>
             <w:pPr>
-              <w:pStyle w:val="a4"/>
+              <w:pStyle w:val="NoSpacing"/>
             </w:pPr>
             <w:proofErr w:type="spellStart"/>
             <w:r>
@@ -2013,7 +1857,7 @@
           </w:tcPr>
           <w:p>
             <w:pPr>
-              <w:pStyle w:val="a4"/>
+              <w:pStyle w:val="NoSpacing"/>
               <w:rPr>
                 <w:cs/>
               </w:rPr>
@@ -2035,11 +1879,13 @@
           </w:tcPr>
           <w:p>
             <w:pPr>
-              <w:pStyle w:val="a4"/>
-            </w:pPr>
+              <w:pStyle w:val="NoSpacing"/>
+            </w:pPr>
+            <w:proofErr w:type="gramStart"/>
             <w:r>
               <w:t>:w</w:t>
             </w:r>
+            <w:proofErr w:type="gramEnd"/>
           </w:p>
         </w:tc>
         <w:tc>
@@ -2048,7 +1894,7 @@
           </w:tcPr>
           <w:p>
             <w:pPr>
-              <w:pStyle w:val="a4"/>
+              <w:pStyle w:val="NoSpacing"/>
             </w:pPr>
             <w:r>
               <w:t>save</w:t>
@@ -2063,8 +1909,9 @@
           </w:tcPr>
           <w:p>
             <w:pPr>
-              <w:pStyle w:val="a4"/>
-            </w:pPr>
+              <w:pStyle w:val="NoSpacing"/>
+            </w:pPr>
+            <w:proofErr w:type="gramStart"/>
             <w:r>
               <w:t>:</w:t>
             </w:r>
@@ -2073,6 +1920,7 @@
               <w:t>wq</w:t>
             </w:r>
             <w:proofErr w:type="spellEnd"/>
+            <w:proofErr w:type="gramEnd"/>
           </w:p>
         </w:tc>
         <w:tc>
@@ -2081,7 +1929,7 @@
           </w:tcPr>
           <w:p>
             <w:pPr>
-              <w:pStyle w:val="a4"/>
+              <w:pStyle w:val="NoSpacing"/>
             </w:pPr>
             <w:r>
               <w:t>save and quit</w:t>
@@ -2096,11 +1944,13 @@
           </w:tcPr>
           <w:p>
             <w:pPr>
-              <w:pStyle w:val="a4"/>
-            </w:pPr>
+              <w:pStyle w:val="NoSpacing"/>
+            </w:pPr>
+            <w:proofErr w:type="gramStart"/>
             <w:r>
               <w:t>:d</w:t>
             </w:r>
+            <w:proofErr w:type="gramEnd"/>
           </w:p>
         </w:tc>
         <w:tc>
@@ -2109,7 +1959,7 @@
           </w:tcPr>
           <w:p>
             <w:pPr>
-              <w:pStyle w:val="a4"/>
+              <w:pStyle w:val="NoSpacing"/>
             </w:pPr>
             <w:r>
               <w:t>delete line</w:t>
@@ -2124,10 +1974,15 @@
           </w:tcPr>
           <w:p>
             <w:pPr>
-              <w:pStyle w:val="a4"/>
-            </w:pPr>
-            <w:r>
-              <w:t>:%d</w:t>
+              <w:pStyle w:val="NoSpacing"/>
+            </w:pPr>
+            <w:proofErr w:type="gramStart"/>
+            <w:r>
+              <w:t>:%</w:t>
+            </w:r>
+            <w:proofErr w:type="gramEnd"/>
+            <w:r>
+              <w:t>d</w:t>
             </w:r>
           </w:p>
         </w:tc>
@@ -2137,7 +1992,7 @@
           </w:tcPr>
           <w:p>
             <w:pPr>
-              <w:pStyle w:val="a4"/>
+              <w:pStyle w:val="NoSpacing"/>
             </w:pPr>
             <w:r>
               <w:t>delete all</w:t>
@@ -2152,16 +2007,8 @@
           </w:tcPr>
           <w:p>
             <w:pPr>
-              <w:pStyle w:val="a4"/>
-            </w:pPr>
-            <w:r>
-              <w:t>y</w:t>
-            </w:r>
-            <w:bookmarkStart w:id="0" w:name="_GoBack"/>
-            <w:bookmarkEnd w:id="0"/>
-            <w:r>
-              <w:t>y</w:t>
-            </w:r>
+              <w:pStyle w:val="NoSpacing"/>
+            </w:pPr>
           </w:p>
         </w:tc>
         <w:tc>
@@ -2170,28 +2017,8 @@
           </w:tcPr>
           <w:p>
             <w:pPr>
-              <w:pStyle w:val="a4"/>
-              <w:rPr>
-                <w:rFonts w:hint="cs"/>
-                <w:cs/>
-              </w:rPr>
-            </w:pPr>
-            <w:proofErr w:type="spellStart"/>
-            <w:r>
-              <w:rPr>
-                <w:rFonts w:hint="cs"/>
-                <w:cs/>
-              </w:rPr>
-              <w:t>กอป</w:t>
-            </w:r>
-            <w:proofErr w:type="spellEnd"/>
-            <w:r>
-              <w:rPr>
-                <w:rFonts w:hint="cs"/>
-                <w:cs/>
-              </w:rPr>
-              <w:t>ทั้งบรรทัด</w:t>
-            </w:r>
+              <w:pStyle w:val="NoSpacing"/>
+            </w:pPr>
           </w:p>
         </w:tc>
       </w:tr>
@@ -2202,11 +2029,8 @@
           </w:tcPr>
           <w:p>
             <w:pPr>
-              <w:pStyle w:val="a4"/>
-            </w:pPr>
-            <w:r>
-              <w:t>p</w:t>
-            </w:r>
+              <w:pStyle w:val="NoSpacing"/>
+            </w:pPr>
           </w:p>
         </w:tc>
         <w:tc>
@@ -2215,15 +2039,8 @@
           </w:tcPr>
           <w:p>
             <w:pPr>
-              <w:pStyle w:val="a4"/>
-            </w:pPr>
-            <w:r>
-              <w:rPr>
-                <w:rFonts w:hint="cs"/>
-                <w:cs/>
-              </w:rPr>
-              <w:t>วาง</w:t>
-            </w:r>
+              <w:pStyle w:val="NoSpacing"/>
+            </w:pPr>
           </w:p>
         </w:tc>
       </w:tr>
@@ -2234,7 +2051,7 @@
           </w:tcPr>
           <w:p>
             <w:pPr>
-              <w:pStyle w:val="a4"/>
+              <w:pStyle w:val="NoSpacing"/>
             </w:pPr>
           </w:p>
         </w:tc>
@@ -2244,7 +2061,7 @@
           </w:tcPr>
           <w:p>
             <w:pPr>
-              <w:pStyle w:val="a4"/>
+              <w:pStyle w:val="NoSpacing"/>
             </w:pPr>
           </w:p>
         </w:tc>
@@ -2256,7 +2073,7 @@
           </w:tcPr>
           <w:p>
             <w:pPr>
-              <w:pStyle w:val="a4"/>
+              <w:pStyle w:val="NoSpacing"/>
             </w:pPr>
           </w:p>
         </w:tc>
@@ -2266,7 +2083,7 @@
           </w:tcPr>
           <w:p>
             <w:pPr>
-              <w:pStyle w:val="a4"/>
+              <w:pStyle w:val="NoSpacing"/>
             </w:pPr>
           </w:p>
         </w:tc>
@@ -2278,7 +2095,7 @@
           </w:tcPr>
           <w:p>
             <w:pPr>
-              <w:pStyle w:val="a4"/>
+              <w:pStyle w:val="NoSpacing"/>
             </w:pPr>
           </w:p>
         </w:tc>
@@ -2288,7 +2105,7 @@
           </w:tcPr>
           <w:p>
             <w:pPr>
-              <w:pStyle w:val="a4"/>
+              <w:pStyle w:val="NoSpacing"/>
             </w:pPr>
           </w:p>
         </w:tc>
@@ -2300,7 +2117,7 @@
           </w:tcPr>
           <w:p>
             <w:pPr>
-              <w:pStyle w:val="a4"/>
+              <w:pStyle w:val="NoSpacing"/>
             </w:pPr>
           </w:p>
         </w:tc>
@@ -2310,7 +2127,7 @@
           </w:tcPr>
           <w:p>
             <w:pPr>
-              <w:pStyle w:val="a4"/>
+              <w:pStyle w:val="NoSpacing"/>
             </w:pPr>
           </w:p>
         </w:tc>
@@ -2322,7 +2139,7 @@
           </w:tcPr>
           <w:p>
             <w:pPr>
-              <w:pStyle w:val="a4"/>
+              <w:pStyle w:val="NoSpacing"/>
             </w:pPr>
           </w:p>
         </w:tc>
@@ -2332,7 +2149,7 @@
           </w:tcPr>
           <w:p>
             <w:pPr>
-              <w:pStyle w:val="a4"/>
+              <w:pStyle w:val="NoSpacing"/>
             </w:pPr>
           </w:p>
         </w:tc>
@@ -2344,7 +2161,7 @@
           </w:tcPr>
           <w:p>
             <w:pPr>
-              <w:pStyle w:val="a4"/>
+              <w:pStyle w:val="NoSpacing"/>
             </w:pPr>
           </w:p>
         </w:tc>
@@ -2354,7 +2171,7 @@
           </w:tcPr>
           <w:p>
             <w:pPr>
-              <w:pStyle w:val="a4"/>
+              <w:pStyle w:val="NoSpacing"/>
             </w:pPr>
           </w:p>
         </w:tc>
@@ -2366,7 +2183,7 @@
           </w:tcPr>
           <w:p>
             <w:pPr>
-              <w:pStyle w:val="a4"/>
+              <w:pStyle w:val="NoSpacing"/>
             </w:pPr>
           </w:p>
         </w:tc>
@@ -2376,7 +2193,7 @@
           </w:tcPr>
           <w:p>
             <w:pPr>
-              <w:pStyle w:val="a4"/>
+              <w:pStyle w:val="NoSpacing"/>
             </w:pPr>
           </w:p>
         </w:tc>
@@ -2388,7 +2205,7 @@
           </w:tcPr>
           <w:p>
             <w:pPr>
-              <w:pStyle w:val="a4"/>
+              <w:pStyle w:val="NoSpacing"/>
             </w:pPr>
           </w:p>
         </w:tc>
@@ -2398,7 +2215,7 @@
           </w:tcPr>
           <w:p>
             <w:pPr>
-              <w:pStyle w:val="a4"/>
+              <w:pStyle w:val="NoSpacing"/>
             </w:pPr>
           </w:p>
         </w:tc>
@@ -2410,7 +2227,7 @@
           </w:tcPr>
           <w:p>
             <w:pPr>
-              <w:pStyle w:val="a4"/>
+              <w:pStyle w:val="NoSpacing"/>
             </w:pPr>
           </w:p>
         </w:tc>
@@ -2420,7 +2237,7 @@
           </w:tcPr>
           <w:p>
             <w:pPr>
-              <w:pStyle w:val="a4"/>
+              <w:pStyle w:val="NoSpacing"/>
             </w:pPr>
           </w:p>
         </w:tc>
@@ -2428,7 +2245,7 @@
     </w:tbl>
     <w:p>
       <w:pPr>
-        <w:pStyle w:val="a4"/>
+        <w:pStyle w:val="NoSpacing"/>
       </w:pPr>
     </w:p>
     <w:sectPr>
@@ -2442,7 +2259,7 @@
 </file>
 
 <file path=word/styles.xml><?xml version="1.0" encoding="utf-8"?>
-<w:styles xmlns:mc="http://schemas.openxmlformats.org/markup-compatibility/2006" xmlns:r="http://schemas.openxmlformats.org/officeDocument/2006/relationships" xmlns:w="http://schemas.openxmlformats.org/wordprocessingml/2006/main" xmlns:w14="http://schemas.microsoft.com/office/word/2010/wordml" xmlns:w15="http://schemas.microsoft.com/office/word/2012/wordml" mc:Ignorable="w14 w15">
+<w:styles xmlns:mc="http://schemas.openxmlformats.org/markup-compatibility/2006" xmlns:r="http://schemas.openxmlformats.org/officeDocument/2006/relationships" xmlns:w="http://schemas.openxmlformats.org/wordprocessingml/2006/main" xmlns:w14="http://schemas.microsoft.com/office/word/2010/wordml" xmlns:w15="http://schemas.microsoft.com/office/word/2012/wordml" xmlns:w16cex="http://schemas.microsoft.com/office/word/2018/wordml/cex" xmlns:w16cid="http://schemas.microsoft.com/office/word/2016/wordml/cid" xmlns:w16="http://schemas.microsoft.com/office/word/2018/wordml" xmlns:w16se="http://schemas.microsoft.com/office/word/2015/wordml/symex" mc:Ignorable="w14 w15 w16se w16cid w16 w16cex">
   <w:docDefaults>
     <w:rPrDefault>
       <w:rPr>
@@ -2458,7 +2275,7 @@
       </w:pPr>
     </w:pPrDefault>
   </w:docDefaults>
-  <w:latentStyles w:defLockedState="0" w:defUIPriority="99" w:defSemiHidden="0" w:defUnhideWhenUsed="0" w:defQFormat="0" w:count="371">
+  <w:latentStyles w:defLockedState="0" w:defUIPriority="99" w:defSemiHidden="0" w:defUnhideWhenUsed="0" w:defQFormat="0" w:count="376">
     <w:lsdException w:name="Normal" w:uiPriority="0" w:qFormat="1"/>
     <w:lsdException w:name="heading 1" w:uiPriority="9" w:qFormat="1"/>
     <w:lsdException w:name="heading 2" w:semiHidden="1" w:uiPriority="9" w:unhideWhenUsed="1" w:qFormat="1"/>
@@ -2830,18 +2647,23 @@
     <w:lsdException w:name="List Table 5 Dark Accent 6" w:uiPriority="50"/>
     <w:lsdException w:name="List Table 6 Colorful Accent 6" w:uiPriority="51"/>
     <w:lsdException w:name="List Table 7 Colorful Accent 6" w:uiPriority="52"/>
+    <w:lsdException w:name="Mention" w:semiHidden="1" w:unhideWhenUsed="1"/>
+    <w:lsdException w:name="Smart Hyperlink" w:semiHidden="1" w:unhideWhenUsed="1"/>
+    <w:lsdException w:name="Hashtag" w:semiHidden="1" w:unhideWhenUsed="1"/>
+    <w:lsdException w:name="Unresolved Mention" w:semiHidden="1" w:unhideWhenUsed="1"/>
+    <w:lsdException w:name="Smart Link" w:semiHidden="1" w:unhideWhenUsed="1"/>
   </w:latentStyles>
-  <w:style w:type="paragraph" w:default="1" w:styleId="a">
+  <w:style w:type="paragraph" w:default="1" w:styleId="Normal">
     <w:name w:val="Normal"/>
     <w:qFormat/>
   </w:style>
-  <w:style w:type="character" w:default="1" w:styleId="a0">
+  <w:style w:type="character" w:default="1" w:styleId="DefaultParagraphFont">
     <w:name w:val="Default Paragraph Font"/>
     <w:uiPriority w:val="1"/>
     <w:semiHidden/>
     <w:unhideWhenUsed/>
   </w:style>
-  <w:style w:type="table" w:default="1" w:styleId="a1">
+  <w:style w:type="table" w:default="1" w:styleId="TableNormal">
     <w:name w:val="Normal Table"/>
     <w:uiPriority w:val="99"/>
     <w:semiHidden/>
@@ -2856,15 +2678,15 @@
       </w:tblCellMar>
     </w:tblPr>
   </w:style>
-  <w:style w:type="numbering" w:default="1" w:styleId="a2">
+  <w:style w:type="numbering" w:default="1" w:styleId="NoList">
     <w:name w:val="No List"/>
     <w:uiPriority w:val="99"/>
     <w:semiHidden/>
     <w:unhideWhenUsed/>
   </w:style>
-  <w:style w:type="table" w:styleId="a3">
+  <w:style w:type="table" w:styleId="TableGrid">
     <w:name w:val="Table Grid"/>
-    <w:basedOn w:val="a1"/>
+    <w:basedOn w:val="TableNormal"/>
     <w:uiPriority w:val="39"/>
     <w:rsid w:val="00195C9B"/>
     <w:pPr>
@@ -2881,7 +2703,7 @@
       </w:tblBorders>
     </w:tblPr>
   </w:style>
-  <w:style w:type="paragraph" w:styleId="a4">
+  <w:style w:type="paragraph" w:styleId="NoSpacing">
     <w:name w:val="No Spacing"/>
     <w:uiPriority w:val="1"/>
     <w:qFormat/>
@@ -2890,10 +2712,10 @@
       <w:spacing w:after="0" w:line="240" w:lineRule="auto"/>
     </w:pPr>
   </w:style>
-  <w:style w:type="paragraph" w:styleId="HTML">
+  <w:style w:type="paragraph" w:styleId="HTMLPreformatted">
     <w:name w:val="HTML Preformatted"/>
-    <w:basedOn w:val="a"/>
-    <w:link w:val="HTML0"/>
+    <w:basedOn w:val="Normal"/>
+    <w:link w:val="HTMLPreformattedChar"/>
     <w:uiPriority w:val="99"/>
     <w:unhideWhenUsed/>
     <w:rsid w:val="004D535A"/>
@@ -2924,10 +2746,10 @@
       <w:szCs w:val="20"/>
     </w:rPr>
   </w:style>
-  <w:style w:type="character" w:customStyle="1" w:styleId="HTML0">
-    <w:name w:val="HTML ที่ได้รับการจัดรูปแบบแล้ว อักขระ"/>
-    <w:basedOn w:val="a0"/>
-    <w:link w:val="HTML"/>
+  <w:style w:type="character" w:customStyle="1" w:styleId="HTMLPreformattedChar">
+    <w:name w:val="HTML Preformatted Char"/>
+    <w:basedOn w:val="DefaultParagraphFont"/>
+    <w:link w:val="HTMLPreformatted"/>
     <w:uiPriority w:val="99"/>
     <w:rsid w:val="004D535A"/>
     <w:rPr>

</xml_diff>